<commit_message>
finished question 1 a)
</commit_message>
<xml_diff>
--- a/MOC_ASS1.docx
+++ b/MOC_ASS1.docx
@@ -1358,21 +1358,49 @@
         <w:ind w:left="720"/>
         <w:rPr>
           <w:rFonts w:eastAsiaTheme="minorEastAsia"/>
+          <w:color w:val="0070C0"/>
+          <w:lang w:val="en-US"/>
+        </w:rPr>
+      </w:pPr>
+      <w:r>
+        <w:rPr>
+          <w:rFonts w:eastAsiaTheme="minorEastAsia"/>
+          <w:color w:val="000000" w:themeColor="text1"/>
+          <w:lang w:val="en-US"/>
+        </w:rPr>
+        <w:t xml:space="preserve">For domain </w:t>
+      </w:r>
+      <w:r>
+        <w:rPr>
+          <w:rFonts w:eastAsiaTheme="minorEastAsia"/>
           <w:color w:val="FF0000"/>
-          <w:sz w:val="32"/>
-          <w:szCs w:val="32"/>
-          <w:lang w:val="en-GB"/>
-        </w:rPr>
-      </w:pPr>
-      <w:r>
-        <w:rPr>
-          <w:rFonts w:eastAsiaTheme="minorEastAsia"/>
-          <w:color w:val="FF0000"/>
-          <w:sz w:val="32"/>
-          <w:szCs w:val="32"/>
-          <w:lang w:val="en-GB"/>
-        </w:rPr>
-        <w:t xml:space="preserve">To-do </w:t>
+          <w:lang w:val="en-US"/>
+        </w:rPr>
+        <w:t>D = food that taste good by itself</w:t>
+      </w:r>
+      <w:r>
+        <w:rPr>
+          <w:rFonts w:eastAsiaTheme="minorEastAsia"/>
+          <w:color w:val="000000" w:themeColor="text1"/>
+          <w:lang w:val="en-US"/>
+        </w:rPr>
+        <w:t xml:space="preserve">, </w:t>
+      </w:r>
+      <w:r>
+        <w:rPr>
+          <w:rFonts w:eastAsiaTheme="minorEastAsia"/>
+          <w:color w:val="000000" w:themeColor="text1"/>
+          <w:lang w:val="en-US"/>
+        </w:rPr>
+        <w:t xml:space="preserve">and </w:t>
+      </w:r>
+      <w:r>
+        <w:rPr>
+          <w:rFonts w:eastAsiaTheme="minorEastAsia"/>
+          <w:color w:val="0070C0"/>
+          <w:lang w:val="en-US"/>
+        </w:rPr>
+        <w:t>P means “eat together and taste good”</w:t>
       </w:r>
     </w:p>
     <w:p>
@@ -1380,7 +1408,8 @@
         <w:ind w:left="720"/>
         <w:rPr>
           <w:rFonts w:eastAsiaTheme="minorEastAsia"/>
-          <w:lang w:val="en-GB"/>
+          <w:color w:val="0070C0"/>
+          <w:lang w:val="en-US"/>
         </w:rPr>
       </w:pPr>
     </w:p>
@@ -1389,117 +1418,229 @@
         <w:ind w:left="720"/>
         <w:rPr>
           <w:rFonts w:eastAsiaTheme="minorEastAsia"/>
-          <w:color w:val="FF0000"/>
-          <w:lang w:val="en-GB"/>
-        </w:rPr>
-      </w:pPr>
-    </w:p>
-    <w:p>
-      <w:pPr>
-        <w:ind w:left="720"/>
-        <w:rPr>
-          <w:rFonts w:eastAsiaTheme="minorEastAsia"/>
           <w:color w:val="000000" w:themeColor="text1"/>
-          <w:lang w:val="en-GB"/>
-        </w:rPr>
-      </w:pPr>
-      <w:r>
-        <w:rPr>
-          <w:rFonts w:eastAsiaTheme="minorEastAsia"/>
-          <w:color w:val="000000" w:themeColor="text1"/>
-          <w:lang w:val="en-GB"/>
-        </w:rPr>
-        <w:t xml:space="preserve">For domain D = </w:t>
-      </w:r>
+          <w:lang w:val="en-US"/>
+        </w:rPr>
+      </w:pPr>
       <m:oMath>
-        <m:r>
-          <m:rPr>
-            <m:sty m:val="p"/>
-          </m:rPr>
-          <w:rPr>
-            <w:rFonts w:ascii="Cambria Math" w:eastAsiaTheme="minorEastAsia" w:hAnsi="Cambria Math"/>
-            <w:color w:val="000000" w:themeColor="text1"/>
-            <w:lang w:val="en-GB"/>
-          </w:rPr>
-          <m:t>Ζ</m:t>
-        </m:r>
-      </m:oMath>
-      <w:r>
-        <w:rPr>
-          <w:rFonts w:eastAsiaTheme="minorEastAsia"/>
-          <w:color w:val="000000" w:themeColor="text1"/>
-          <w:lang w:val="en-GB"/>
-        </w:rPr>
-        <w:t xml:space="preserve">, and </w:t>
-      </w:r>
-      <w:r>
-        <w:rPr>
-          <w:rFonts w:eastAsiaTheme="minorEastAsia"/>
-          <w:color w:val="0070C0"/>
-          <w:lang w:val="en-GB"/>
-        </w:rPr>
-        <w:t>P</w:t>
-      </w:r>
-      <w:r>
-        <w:rPr>
-          <w:rFonts w:eastAsiaTheme="minorEastAsia"/>
-          <w:color w:val="0070C0"/>
-          <w:lang w:val="en-GB"/>
-        </w:rPr>
-        <w:t xml:space="preserve"> means “</w:t>
-      </w:r>
-      <w:r>
-        <w:rPr>
-          <w:rFonts w:eastAsiaTheme="minorEastAsia"/>
-          <w:color w:val="0070C0"/>
-          <w:lang w:val="en-GB"/>
-        </w:rPr>
-        <w:t>less than</w:t>
-      </w:r>
-      <w:r>
-        <w:rPr>
-          <w:rFonts w:eastAsiaTheme="minorEastAsia"/>
-          <w:color w:val="0070C0"/>
-          <w:lang w:val="en-GB"/>
-        </w:rPr>
-        <w:t>”</w:t>
-      </w:r>
-    </w:p>
-    <w:p>
-      <w:pPr>
-        <w:ind w:left="720"/>
-        <w:rPr>
-          <w:rFonts w:eastAsiaTheme="minorEastAsia"/>
-          <w:color w:val="000000" w:themeColor="text1"/>
-          <w:lang w:val="en-US"/>
-        </w:rPr>
-      </w:pPr>
-    </w:p>
-    <w:p>
-      <w:pPr>
-        <w:ind w:left="720" w:firstLine="720"/>
-        <w:rPr>
-          <w:rFonts w:eastAsiaTheme="minorEastAsia"/>
-          <w:color w:val="000000" w:themeColor="text1"/>
-          <w:lang w:val="en-GB"/>
-        </w:rPr>
-      </w:pPr>
-      <w:r>
-        <w:rPr>
-          <w:rFonts w:eastAsiaTheme="minorEastAsia"/>
-          <w:color w:val="000000" w:themeColor="text1"/>
-          <w:lang w:val="en-GB"/>
-        </w:rPr>
-        <w:t xml:space="preserve"> (</w:t>
-      </w:r>
-      <m:oMath>
+        <m:sSub>
+          <m:sSubPr>
+            <m:ctrlPr>
+              <w:rPr>
+                <w:rFonts w:ascii="Cambria Math" w:hAnsi="Cambria Math"/>
+                <w:i/>
+                <w:color w:val="FF0000"/>
+                <w:lang w:val="en-US"/>
+              </w:rPr>
+            </m:ctrlPr>
+          </m:sSubPr>
+          <m:e>
+            <m:r>
+              <w:rPr>
+                <w:rFonts w:ascii="Cambria Math" w:hAnsi="Cambria Math"/>
+                <w:color w:val="FF0000"/>
+                <w:lang w:val="en-US"/>
+              </w:rPr>
+              <m:t>∀</m:t>
+            </m:r>
+          </m:e>
+          <m:sub>
+            <m:r>
+              <w:rPr>
+                <w:rFonts w:ascii="Cambria Math" w:hAnsi="Cambria Math"/>
+                <w:color w:val="FF0000"/>
+                <w:lang w:val="en-US"/>
+              </w:rPr>
+              <m:t>x</m:t>
+            </m:r>
+          </m:sub>
+        </m:sSub>
         <m:d>
           <m:dPr>
             <m:ctrlPr>
               <w:rPr>
                 <w:rFonts w:ascii="Cambria Math" w:hAnsi="Cambria Math"/>
                 <w:i/>
+                <w:color w:val="FF0000"/>
+                <w:lang w:val="en-US"/>
+              </w:rPr>
+            </m:ctrlPr>
+          </m:dPr>
+          <m:e>
+            <m:r>
+              <w:rPr>
+                <w:rFonts w:ascii="Cambria Math" w:hAnsi="Cambria Math"/>
+                <w:color w:val="FF0000"/>
+                <w:lang w:val="en-US"/>
+              </w:rPr>
+              <m:t>¬P</m:t>
+            </m:r>
+            <m:d>
+              <m:dPr>
+                <m:ctrlPr>
+                  <w:rPr>
+                    <w:rFonts w:ascii="Cambria Math" w:hAnsi="Cambria Math"/>
+                    <w:i/>
+                    <w:color w:val="FF0000"/>
+                    <w:lang w:val="en-US"/>
+                  </w:rPr>
+                </m:ctrlPr>
+              </m:dPr>
+              <m:e>
+                <m:r>
+                  <w:rPr>
+                    <w:rFonts w:ascii="Cambria Math" w:hAnsi="Cambria Math"/>
+                    <w:color w:val="FF0000"/>
+                    <w:lang w:val="en-US"/>
+                  </w:rPr>
+                  <m:t>x, x</m:t>
+                </m:r>
+              </m:e>
+            </m:d>
+          </m:e>
+        </m:d>
+      </m:oMath>
+      <w:r>
+        <w:rPr>
+          <w:rFonts w:eastAsiaTheme="minorEastAsia"/>
+          <w:color w:val="FF0000"/>
+          <w:lang w:val="en-US"/>
+        </w:rPr>
+        <w:t xml:space="preserve"> </w:t>
+      </w:r>
+      <w:r>
+        <w:rPr>
+          <w:rFonts w:eastAsiaTheme="minorEastAsia"/>
+          <w:color w:val="000000" w:themeColor="text1"/>
+          <w:lang w:val="en-US"/>
+        </w:rPr>
+        <w:t>is always false, as all foods in domain taste good by itself.</w:t>
+      </w:r>
+    </w:p>
+    <w:p>
+      <w:pPr>
+        <w:ind w:left="720"/>
+        <w:rPr>
+          <w:rFonts w:eastAsiaTheme="minorEastAsia"/>
+          <w:color w:val="000000" w:themeColor="text1"/>
+          <w:lang w:val="en-US"/>
+        </w:rPr>
+      </w:pPr>
+    </w:p>
+    <w:p>
+      <w:pPr>
+        <w:ind w:left="720"/>
+        <w:rPr>
+          <w:rFonts w:eastAsiaTheme="minorEastAsia"/>
+          <w:color w:val="000000" w:themeColor="text1"/>
+          <w:lang w:val="en-US"/>
+        </w:rPr>
+      </w:pPr>
+      <m:oMath>
+        <m:sSub>
+          <m:sSubPr>
+            <m:ctrlPr>
+              <w:rPr>
+                <w:rFonts w:ascii="Cambria Math" w:hAnsi="Cambria Math"/>
+                <w:i/>
                 <w:color w:val="0070C0"/>
+                <w:lang w:val="en-US"/>
+              </w:rPr>
+            </m:ctrlPr>
+          </m:sSubPr>
+          <m:e>
+            <m:r>
+              <w:rPr>
+                <w:rFonts w:ascii="Cambria Math" w:hAnsi="Cambria Math"/>
+                <w:color w:val="0070C0"/>
+                <w:lang w:val="en-US"/>
+              </w:rPr>
+              <m:t>∀</m:t>
+            </m:r>
+          </m:e>
+          <m:sub>
+            <m:r>
+              <w:rPr>
+                <w:rFonts w:ascii="Cambria Math" w:hAnsi="Cambria Math"/>
+                <w:color w:val="0070C0"/>
+                <w:lang w:val="en-US"/>
+              </w:rPr>
+              <m:t>x</m:t>
+            </m:r>
+          </m:sub>
+        </m:sSub>
+        <m:sSub>
+          <m:sSubPr>
+            <m:ctrlPr>
+              <w:rPr>
+                <w:rFonts w:ascii="Cambria Math" w:hAnsi="Cambria Math"/>
+                <w:i/>
+                <w:color w:val="0070C0"/>
+                <w:lang w:val="en-US"/>
+              </w:rPr>
+            </m:ctrlPr>
+          </m:sSubPr>
+          <m:e>
+            <m:r>
+              <w:rPr>
+                <w:rFonts w:ascii="Cambria Math" w:hAnsi="Cambria Math"/>
+                <w:color w:val="0070C0"/>
+                <w:lang w:val="en-US"/>
+              </w:rPr>
+              <m:t>∀</m:t>
+            </m:r>
+          </m:e>
+          <m:sub>
+            <m:r>
+              <w:rPr>
+                <w:rFonts w:ascii="Cambria Math" w:hAnsi="Cambria Math"/>
+                <w:color w:val="0070C0"/>
+                <w:lang w:val="en-US"/>
+              </w:rPr>
+              <m:t>y</m:t>
+            </m:r>
+          </m:sub>
+        </m:sSub>
+        <m:sSub>
+          <m:sSubPr>
+            <m:ctrlPr>
+              <w:rPr>
+                <w:rFonts w:ascii="Cambria Math" w:hAnsi="Cambria Math"/>
+                <w:i/>
+                <w:color w:val="0070C0"/>
+                <w:lang w:val="en-US"/>
+              </w:rPr>
+            </m:ctrlPr>
+          </m:sSubPr>
+          <m:e>
+            <m:r>
+              <w:rPr>
+                <w:rFonts w:ascii="Cambria Math" w:hAnsi="Cambria Math"/>
+                <w:color w:val="0070C0"/>
+                <w:lang w:val="en-US"/>
+              </w:rPr>
+              <m:t>∀</m:t>
+            </m:r>
+          </m:e>
+          <m:sub>
+            <m:r>
+              <w:rPr>
+                <w:rFonts w:ascii="Cambria Math" w:hAnsi="Cambria Math"/>
+                <w:color w:val="0070C0"/>
+                <w:lang w:val="en-US"/>
+              </w:rPr>
+              <m:t>z</m:t>
+            </m:r>
+          </m:sub>
+        </m:sSub>
+        <m:d>
+          <m:dPr>
+            <m:ctrlPr>
+              <w:rPr>
+                <w:rFonts w:ascii="Cambria Math" w:hAnsi="Cambria Math"/>
+                <w:i/>
+                <w:color w:val="0070C0"/>
+                <w:lang w:val="en-US"/>
               </w:rPr>
             </m:ctrlPr>
           </m:dPr>
@@ -1540,15 +1681,7 @@
                 <w:color w:val="0070C0"/>
                 <w:lang w:val="en-US"/>
               </w:rPr>
-              <m:t>∧</m:t>
-            </m:r>
-            <m:r>
-              <w:rPr>
-                <w:rFonts w:ascii="Cambria Math" w:hAnsi="Cambria Math"/>
-                <w:color w:val="0070C0"/>
-                <w:lang w:val="en-US"/>
-              </w:rPr>
-              <m:t>P</m:t>
+              <m:t>∧P</m:t>
             </m:r>
             <m:d>
               <m:dPr>
@@ -1578,15 +1711,740 @@
                 <w:color w:val="0070C0"/>
                 <w:lang w:val="en-US"/>
               </w:rPr>
-              <m:t>⟹</m:t>
-            </m:r>
+              <m:t>⟹P</m:t>
+            </m:r>
+            <m:d>
+              <m:dPr>
+                <m:ctrlPr>
+                  <w:rPr>
+                    <w:rFonts w:ascii="Cambria Math" w:hAnsi="Cambria Math"/>
+                    <w:i/>
+                    <w:color w:val="0070C0"/>
+                    <w:lang w:val="en-US"/>
+                  </w:rPr>
+                </m:ctrlPr>
+              </m:dPr>
+              <m:e>
+                <m:r>
+                  <w:rPr>
+                    <w:rFonts w:ascii="Cambria Math" w:hAnsi="Cambria Math"/>
+                    <w:color w:val="0070C0"/>
+                    <w:lang w:val="en-US"/>
+                  </w:rPr>
+                  <m:t>x, z</m:t>
+                </m:r>
+              </m:e>
+            </m:d>
+          </m:e>
+        </m:d>
+      </m:oMath>
+      <w:r>
+        <w:rPr>
+          <w:rFonts w:eastAsiaTheme="minorEastAsia"/>
+          <w:color w:val="0070C0"/>
+          <w:lang w:val="en-US"/>
+        </w:rPr>
+        <w:t xml:space="preserve"> </w:t>
+      </w:r>
+      <w:r>
+        <w:rPr>
+          <w:rFonts w:eastAsiaTheme="minorEastAsia"/>
+          <w:color w:val="000000" w:themeColor="text1"/>
+          <w:lang w:val="en-US"/>
+        </w:rPr>
+        <w:t>is false</w:t>
+      </w:r>
+      <w:r>
+        <w:rPr>
+          <w:rFonts w:eastAsiaTheme="minorEastAsia"/>
+          <w:color w:val="000000" w:themeColor="text1"/>
+          <w:lang w:val="en-US"/>
+        </w:rPr>
+        <w:t>, if x, and y combine good, and y and z combine good, doesn’t imply x and z combines good.</w:t>
+      </w:r>
+    </w:p>
+    <w:p>
+      <w:pPr>
+        <w:ind w:left="720"/>
+        <w:rPr>
+          <w:rFonts w:eastAsiaTheme="minorEastAsia"/>
+          <w:color w:val="000000" w:themeColor="text1"/>
+          <w:lang w:val="en-US"/>
+        </w:rPr>
+      </w:pPr>
+    </w:p>
+    <w:p>
+      <w:pPr>
+        <w:ind w:left="720"/>
+        <w:rPr>
+          <w:rFonts w:eastAsiaTheme="minorEastAsia"/>
+          <w:color w:val="000000" w:themeColor="text1"/>
+          <w:lang w:val="en-US"/>
+        </w:rPr>
+      </w:pPr>
+      <m:oMath>
+        <m:sSub>
+          <m:sSubPr>
+            <m:ctrlPr>
+              <w:rPr>
+                <w:rFonts w:ascii="Cambria Math" w:hAnsi="Cambria Math"/>
+                <w:i/>
+                <w:color w:val="FF0000"/>
+                <w:lang w:val="en-US"/>
+              </w:rPr>
+            </m:ctrlPr>
+          </m:sSubPr>
+          <m:e>
+            <m:r>
+              <w:rPr>
+                <w:rFonts w:ascii="Cambria Math" w:hAnsi="Cambria Math"/>
+                <w:color w:val="FF0000"/>
+                <w:lang w:val="en-US"/>
+              </w:rPr>
+              <m:t>∀</m:t>
+            </m:r>
+          </m:e>
+          <m:sub>
+            <m:r>
+              <w:rPr>
+                <w:rFonts w:ascii="Cambria Math" w:hAnsi="Cambria Math"/>
+                <w:color w:val="FF0000"/>
+                <w:lang w:val="en-US"/>
+              </w:rPr>
+              <m:t>x</m:t>
+            </m:r>
+          </m:sub>
+        </m:sSub>
+        <m:sSub>
+          <m:sSubPr>
+            <m:ctrlPr>
+              <w:rPr>
+                <w:rFonts w:ascii="Cambria Math" w:hAnsi="Cambria Math"/>
+                <w:i/>
+                <w:color w:val="FF0000"/>
+                <w:lang w:val="en-US"/>
+              </w:rPr>
+            </m:ctrlPr>
+          </m:sSubPr>
+          <m:e>
+            <m:r>
+              <w:rPr>
+                <w:rFonts w:ascii="Cambria Math" w:hAnsi="Cambria Math"/>
+                <w:color w:val="FF0000"/>
+                <w:lang w:val="en-US"/>
+              </w:rPr>
+              <m:t>∀</m:t>
+            </m:r>
+          </m:e>
+          <m:sub>
+            <m:r>
+              <w:rPr>
+                <w:rFonts w:ascii="Cambria Math" w:hAnsi="Cambria Math"/>
+                <w:color w:val="FF0000"/>
+                <w:lang w:val="en-US"/>
+              </w:rPr>
+              <m:t>y</m:t>
+            </m:r>
+          </m:sub>
+        </m:sSub>
+        <m:sSub>
+          <m:sSubPr>
+            <m:ctrlPr>
+              <w:rPr>
+                <w:rFonts w:ascii="Cambria Math" w:hAnsi="Cambria Math"/>
+                <w:i/>
+                <w:color w:val="FF0000"/>
+                <w:lang w:val="en-US"/>
+              </w:rPr>
+            </m:ctrlPr>
+          </m:sSubPr>
+          <m:e>
+            <m:r>
+              <w:rPr>
+                <w:rFonts w:ascii="Cambria Math" w:hAnsi="Cambria Math"/>
+                <w:color w:val="FF0000"/>
+                <w:lang w:val="en-US"/>
+              </w:rPr>
+              <m:t>∀</m:t>
+            </m:r>
+          </m:e>
+          <m:sub>
+            <m:r>
+              <w:rPr>
+                <w:rFonts w:ascii="Cambria Math" w:hAnsi="Cambria Math"/>
+                <w:color w:val="FF0000"/>
+                <w:lang w:val="en-US"/>
+              </w:rPr>
+              <m:t>z</m:t>
+            </m:r>
+          </m:sub>
+        </m:sSub>
+        <m:d>
+          <m:dPr>
+            <m:ctrlPr>
+              <w:rPr>
+                <w:rFonts w:ascii="Cambria Math" w:hAnsi="Cambria Math"/>
+                <w:i/>
+                <w:color w:val="FF0000"/>
+                <w:lang w:val="en-US"/>
+              </w:rPr>
+            </m:ctrlPr>
+          </m:dPr>
+          <m:e>
+            <m:r>
+              <w:rPr>
+                <w:rFonts w:ascii="Cambria Math" w:hAnsi="Cambria Math"/>
+                <w:color w:val="FF0000"/>
+                <w:lang w:val="en-US"/>
+              </w:rPr>
+              <m:t>P</m:t>
+            </m:r>
+            <m:d>
+              <m:dPr>
+                <m:ctrlPr>
+                  <w:rPr>
+                    <w:rFonts w:ascii="Cambria Math" w:hAnsi="Cambria Math"/>
+                    <w:i/>
+                    <w:color w:val="FF0000"/>
+                    <w:lang w:val="en-US"/>
+                  </w:rPr>
+                </m:ctrlPr>
+              </m:dPr>
+              <m:e>
+                <m:r>
+                  <w:rPr>
+                    <w:rFonts w:ascii="Cambria Math" w:hAnsi="Cambria Math"/>
+                    <w:color w:val="FF0000"/>
+                    <w:lang w:val="en-US"/>
+                  </w:rPr>
+                  <m:t>x, y</m:t>
+                </m:r>
+              </m:e>
+            </m:d>
+            <m:r>
+              <w:rPr>
+                <w:rFonts w:ascii="Cambria Math" w:hAnsi="Cambria Math"/>
+                <w:color w:val="FF0000"/>
+                <w:lang w:val="en-US"/>
+              </w:rPr>
+              <m:t>∧P</m:t>
+            </m:r>
+            <m:d>
+              <m:dPr>
+                <m:ctrlPr>
+                  <w:rPr>
+                    <w:rFonts w:ascii="Cambria Math" w:hAnsi="Cambria Math"/>
+                    <w:i/>
+                    <w:color w:val="FF0000"/>
+                    <w:lang w:val="en-US"/>
+                  </w:rPr>
+                </m:ctrlPr>
+              </m:dPr>
+              <m:e>
+                <m:r>
+                  <w:rPr>
+                    <w:rFonts w:ascii="Cambria Math" w:hAnsi="Cambria Math"/>
+                    <w:color w:val="FF0000"/>
+                    <w:lang w:val="en-US"/>
+                  </w:rPr>
+                  <m:t>y, z</m:t>
+                </m:r>
+              </m:e>
+            </m:d>
+            <m:r>
+              <w:rPr>
+                <w:rFonts w:ascii="Cambria Math" w:hAnsi="Cambria Math"/>
+                <w:color w:val="FF0000"/>
+                <w:lang w:val="en-US"/>
+              </w:rPr>
+              <m:t>⟹¬P</m:t>
+            </m:r>
+            <m:d>
+              <m:dPr>
+                <m:ctrlPr>
+                  <w:rPr>
+                    <w:rFonts w:ascii="Cambria Math" w:hAnsi="Cambria Math"/>
+                    <w:i/>
+                    <w:color w:val="FF0000"/>
+                    <w:lang w:val="en-US"/>
+                  </w:rPr>
+                </m:ctrlPr>
+              </m:dPr>
+              <m:e>
+                <m:r>
+                  <w:rPr>
+                    <w:rFonts w:ascii="Cambria Math" w:hAnsi="Cambria Math"/>
+                    <w:color w:val="FF0000"/>
+                    <w:lang w:val="en-US"/>
+                  </w:rPr>
+                  <m:t>x, z</m:t>
+                </m:r>
+              </m:e>
+            </m:d>
+          </m:e>
+        </m:d>
+      </m:oMath>
+      <w:r>
+        <w:rPr>
+          <w:rFonts w:eastAsiaTheme="minorEastAsia"/>
+          <w:color w:val="0070C0"/>
+          <w:lang w:val="en-US"/>
+        </w:rPr>
+        <w:t xml:space="preserve"> </w:t>
+      </w:r>
+      <w:r>
+        <w:rPr>
+          <w:rFonts w:eastAsiaTheme="minorEastAsia"/>
+          <w:color w:val="000000" w:themeColor="text1"/>
+          <w:lang w:val="en-US"/>
+        </w:rPr>
+        <w:t xml:space="preserve">is false, if x, and y combine good, and y and z </w:t>
+      </w:r>
+      <w:r>
+        <w:rPr>
+          <w:rFonts w:eastAsiaTheme="minorEastAsia"/>
+          <w:color w:val="000000" w:themeColor="text1"/>
+          <w:lang w:val="en-US"/>
+        </w:rPr>
+        <w:t>combine</w:t>
+      </w:r>
+      <w:r>
+        <w:rPr>
+          <w:rFonts w:eastAsiaTheme="minorEastAsia"/>
+          <w:color w:val="000000" w:themeColor="text1"/>
+          <w:lang w:val="en-US"/>
+        </w:rPr>
+        <w:t xml:space="preserve"> good, doesn’t imply x and z combines</w:t>
+      </w:r>
+      <w:r>
+        <w:rPr>
+          <w:rFonts w:eastAsiaTheme="minorEastAsia"/>
+          <w:color w:val="000000" w:themeColor="text1"/>
+          <w:lang w:val="en-US"/>
+        </w:rPr>
+        <w:t xml:space="preserve"> doesn’t taste</w:t>
+      </w:r>
+      <w:r>
+        <w:rPr>
+          <w:rFonts w:eastAsiaTheme="minorEastAsia"/>
+          <w:color w:val="000000" w:themeColor="text1"/>
+          <w:lang w:val="en-US"/>
+        </w:rPr>
+        <w:t xml:space="preserve"> good.</w:t>
+      </w:r>
+    </w:p>
+    <w:p>
+      <w:pPr>
+        <w:ind w:left="720"/>
+        <w:rPr>
+          <w:rFonts w:eastAsiaTheme="minorEastAsia"/>
+          <w:color w:val="000000" w:themeColor="text1"/>
+          <w:lang w:val="en-US"/>
+        </w:rPr>
+      </w:pPr>
+    </w:p>
+    <w:p>
+      <w:pPr>
+        <w:ind w:left="720"/>
+        <w:rPr>
+          <w:rFonts w:eastAsiaTheme="minorEastAsia"/>
+          <w:iCs/>
+          <w:color w:val="000000" w:themeColor="text1"/>
+        </w:rPr>
+      </w:pPr>
+      <m:oMath>
+        <m:r>
+          <w:rPr>
+            <w:rFonts w:ascii="Cambria Math" w:hAnsi="Cambria Math" w:cs="Cambria Math"/>
+            <w:color w:val="0070C0"/>
+          </w:rPr>
+          <m:t>∀</m:t>
+        </m:r>
+        <m:r>
+          <w:rPr>
+            <w:rFonts w:ascii="Cambria Math" w:hAnsi="Cambria Math"/>
+            <w:color w:val="0070C0"/>
+          </w:rPr>
+          <m:t xml:space="preserve">x </m:t>
+        </m:r>
+        <m:r>
+          <w:rPr>
+            <w:rFonts w:ascii="Cambria Math" w:hAnsi="Cambria Math" w:cs="Cambria Math"/>
+            <w:color w:val="0070C0"/>
+          </w:rPr>
+          <m:t>∀</m:t>
+        </m:r>
+        <m:r>
+          <w:rPr>
+            <w:rFonts w:ascii="Cambria Math" w:hAnsi="Cambria Math"/>
+            <w:color w:val="0070C0"/>
+          </w:rPr>
+          <m:t xml:space="preserve">y </m:t>
+        </m:r>
+        <m:d>
+          <m:dPr>
+            <m:ctrlPr>
+              <w:rPr>
+                <w:rFonts w:ascii="Cambria Math" w:hAnsi="Cambria Math"/>
+                <w:i/>
+                <w:iCs/>
+                <w:color w:val="0070C0"/>
+              </w:rPr>
+            </m:ctrlPr>
+          </m:dPr>
+          <m:e>
             <m:r>
               <w:rPr>
                 <w:rFonts w:ascii="Cambria Math" w:hAnsi="Cambria Math"/>
                 <w:color w:val="0070C0"/>
-                <w:lang w:val="en-US"/>
               </w:rPr>
               <m:t>P</m:t>
+            </m:r>
+            <m:d>
+              <m:dPr>
+                <m:ctrlPr>
+                  <w:rPr>
+                    <w:rFonts w:ascii="Cambria Math" w:hAnsi="Cambria Math"/>
+                    <w:i/>
+                    <w:iCs/>
+                    <w:color w:val="0070C0"/>
+                  </w:rPr>
+                </m:ctrlPr>
+              </m:dPr>
+              <m:e>
+                <m:r>
+                  <w:rPr>
+                    <w:rFonts w:ascii="Cambria Math" w:hAnsi="Cambria Math"/>
+                    <w:color w:val="0070C0"/>
+                  </w:rPr>
+                  <m:t>x, y</m:t>
+                </m:r>
+              </m:e>
+            </m:d>
+            <m:r>
+              <w:rPr>
+                <w:rFonts w:ascii="Cambria Math" w:hAnsi="Cambria Math" w:cs="Cambria Math"/>
+                <w:color w:val="0070C0"/>
+              </w:rPr>
+              <m:t>⇒</m:t>
+            </m:r>
+            <m:r>
+              <w:rPr>
+                <w:rFonts w:ascii="Cambria Math" w:hAnsi="Cambria Math"/>
+                <w:color w:val="0070C0"/>
+              </w:rPr>
+              <m:t xml:space="preserve"> ¬P</m:t>
+            </m:r>
+            <m:d>
+              <m:dPr>
+                <m:ctrlPr>
+                  <w:rPr>
+                    <w:rFonts w:ascii="Cambria Math" w:hAnsi="Cambria Math"/>
+                    <w:i/>
+                    <w:iCs/>
+                    <w:color w:val="0070C0"/>
+                  </w:rPr>
+                </m:ctrlPr>
+              </m:dPr>
+              <m:e>
+                <m:r>
+                  <w:rPr>
+                    <w:rFonts w:ascii="Cambria Math" w:hAnsi="Cambria Math"/>
+                    <w:color w:val="0070C0"/>
+                  </w:rPr>
+                  <m:t>y, x</m:t>
+                </m:r>
+              </m:e>
+            </m:d>
+          </m:e>
+        </m:d>
+      </m:oMath>
+      <w:r>
+        <w:rPr>
+          <w:rFonts w:eastAsiaTheme="minorEastAsia"/>
+          <w:iCs/>
+          <w:color w:val="0070C0"/>
+        </w:rPr>
+        <w:t xml:space="preserve"> </w:t>
+      </w:r>
+      <w:r>
+        <w:rPr>
+          <w:rFonts w:eastAsiaTheme="minorEastAsia"/>
+          <w:iCs/>
+          <w:color w:val="000000" w:themeColor="text1"/>
+        </w:rPr>
+        <w:t xml:space="preserve">is also false, if x and </w:t>
+      </w:r>
+      <w:r>
+        <w:rPr>
+          <w:rFonts w:eastAsiaTheme="minorEastAsia"/>
+          <w:iCs/>
+          <w:color w:val="000000" w:themeColor="text1"/>
+        </w:rPr>
+        <w:t>y combines taste good, y and x combine is the same which is also good. This implies not good.</w:t>
+      </w:r>
+    </w:p>
+    <w:p>
+      <w:pPr>
+        <w:ind w:left="720"/>
+        <w:rPr>
+          <w:rFonts w:eastAsiaTheme="minorEastAsia"/>
+          <w:color w:val="000000" w:themeColor="text1"/>
+          <w:lang w:val="en-US"/>
+        </w:rPr>
+      </w:pPr>
+    </w:p>
+    <w:p>
+      <w:pPr>
+        <w:ind w:left="720"/>
+        <w:rPr>
+          <w:rFonts w:eastAsiaTheme="minorEastAsia"/>
+          <w:color w:val="0070C0"/>
+          <w:lang w:val="en-US"/>
+        </w:rPr>
+      </w:pPr>
+      <w:r>
+        <w:rPr>
+          <w:rFonts w:eastAsiaTheme="minorEastAsia"/>
+          <w:lang w:val="en-GB"/>
+        </w:rPr>
+        <w:t xml:space="preserve">Under this interpretation </w:t>
+      </w:r>
+      <m:oMath>
+        <m:r>
+          <w:rPr>
+            <w:rFonts w:ascii="Cambria Math" w:eastAsiaTheme="minorEastAsia" w:hAnsi="Cambria Math"/>
+            <w:lang w:val="en-GB"/>
+          </w:rPr>
+          <m:t>I</m:t>
+        </m:r>
+      </m:oMath>
+      <w:r>
+        <w:rPr>
+          <w:rFonts w:eastAsiaTheme="minorEastAsia"/>
+          <w:color w:val="0070C0"/>
+          <w:lang w:val="en-GB"/>
+        </w:rPr>
+        <w:t xml:space="preserve">, </w:t>
+      </w:r>
+      <m:oMath>
+        <m:r>
+          <w:rPr>
+            <w:rFonts w:ascii="Cambria Math" w:eastAsiaTheme="minorEastAsia" w:hAnsi="Cambria Math"/>
+            <w:color w:val="FF0000"/>
+            <w:lang w:val="en-GB"/>
+          </w:rPr>
+          <m:t>I⊭S</m:t>
+        </m:r>
+      </m:oMath>
+    </w:p>
+    <w:p>
+      <w:pPr>
+        <w:ind w:left="720"/>
+        <w:rPr>
+          <w:rFonts w:eastAsiaTheme="minorEastAsia"/>
+          <w:color w:val="000000" w:themeColor="text1"/>
+          <w:lang w:val="en-US"/>
+        </w:rPr>
+      </w:pPr>
+      <w:bookmarkStart w:id="0" w:name="_GoBack"/>
+      <w:bookmarkEnd w:id="0"/>
+    </w:p>
+    <w:p>
+      <w:pPr>
+        <w:ind w:left="720"/>
+        <w:rPr>
+          <w:rFonts w:eastAsiaTheme="minorEastAsia"/>
+          <w:color w:val="FF0000"/>
+          <w:lang w:val="en-GB"/>
+        </w:rPr>
+      </w:pPr>
+    </w:p>
+    <w:p>
+      <w:pPr>
+        <w:ind w:left="720"/>
+        <w:rPr>
+          <w:rFonts w:eastAsiaTheme="minorEastAsia"/>
+          <w:color w:val="000000" w:themeColor="text1"/>
+          <w:lang w:val="en-GB"/>
+        </w:rPr>
+      </w:pPr>
+      <w:r>
+        <w:rPr>
+          <w:rFonts w:eastAsiaTheme="minorEastAsia"/>
+          <w:color w:val="000000" w:themeColor="text1"/>
+          <w:lang w:val="en-GB"/>
+        </w:rPr>
+        <w:t xml:space="preserve">For </w:t>
+      </w:r>
+      <w:r>
+        <w:rPr>
+          <w:rFonts w:eastAsiaTheme="minorEastAsia"/>
+          <w:color w:val="FF0000"/>
+          <w:lang w:val="en-GB"/>
+        </w:rPr>
+        <w:t xml:space="preserve">domain D = </w:t>
+      </w:r>
+      <m:oMath>
+        <m:r>
+          <m:rPr>
+            <m:sty m:val="p"/>
+          </m:rPr>
+          <w:rPr>
+            <w:rFonts w:ascii="Cambria Math" w:eastAsiaTheme="minorEastAsia" w:hAnsi="Cambria Math"/>
+            <w:color w:val="FF0000"/>
+            <w:lang w:val="en-GB"/>
+          </w:rPr>
+          <m:t>Ζ</m:t>
+        </m:r>
+      </m:oMath>
+      <w:r>
+        <w:rPr>
+          <w:rFonts w:eastAsiaTheme="minorEastAsia"/>
+          <w:color w:val="000000" w:themeColor="text1"/>
+          <w:lang w:val="en-GB"/>
+        </w:rPr>
+        <w:t xml:space="preserve">, and </w:t>
+      </w:r>
+      <w:r>
+        <w:rPr>
+          <w:rFonts w:eastAsiaTheme="minorEastAsia"/>
+          <w:color w:val="0070C0"/>
+          <w:lang w:val="en-GB"/>
+        </w:rPr>
+        <w:t>P</w:t>
+      </w:r>
+      <w:r>
+        <w:rPr>
+          <w:rFonts w:eastAsiaTheme="minorEastAsia"/>
+          <w:color w:val="0070C0"/>
+          <w:lang w:val="en-GB"/>
+        </w:rPr>
+        <w:t xml:space="preserve"> means “</w:t>
+      </w:r>
+      <w:r>
+        <w:rPr>
+          <w:rFonts w:eastAsiaTheme="minorEastAsia"/>
+          <w:color w:val="0070C0"/>
+          <w:lang w:val="en-GB"/>
+        </w:rPr>
+        <w:t>less than</w:t>
+      </w:r>
+      <w:r>
+        <w:rPr>
+          <w:rFonts w:eastAsiaTheme="minorEastAsia"/>
+          <w:color w:val="0070C0"/>
+          <w:lang w:val="en-GB"/>
+        </w:rPr>
+        <w:t>”</w:t>
+      </w:r>
+    </w:p>
+    <w:p>
+      <w:pPr>
+        <w:ind w:left="720"/>
+        <w:rPr>
+          <w:rFonts w:eastAsiaTheme="minorEastAsia"/>
+          <w:color w:val="000000" w:themeColor="text1"/>
+          <w:lang w:val="en-US"/>
+        </w:rPr>
+      </w:pPr>
+    </w:p>
+    <w:p>
+      <w:pPr>
+        <w:ind w:left="720" w:firstLine="720"/>
+        <w:rPr>
+          <w:rFonts w:eastAsiaTheme="minorEastAsia"/>
+          <w:color w:val="000000" w:themeColor="text1"/>
+          <w:lang w:val="en-GB"/>
+        </w:rPr>
+      </w:pPr>
+      <w:r>
+        <w:rPr>
+          <w:rFonts w:eastAsiaTheme="minorEastAsia"/>
+          <w:color w:val="000000" w:themeColor="text1"/>
+          <w:lang w:val="en-GB"/>
+        </w:rPr>
+        <w:t xml:space="preserve"> (</w:t>
+      </w:r>
+      <m:oMath>
+        <m:d>
+          <m:dPr>
+            <m:ctrlPr>
+              <w:rPr>
+                <w:rFonts w:ascii="Cambria Math" w:hAnsi="Cambria Math"/>
+                <w:i/>
+                <w:color w:val="0070C0"/>
+              </w:rPr>
+            </m:ctrlPr>
+          </m:dPr>
+          <m:e>
+            <m:r>
+              <w:rPr>
+                <w:rFonts w:ascii="Cambria Math" w:hAnsi="Cambria Math"/>
+                <w:color w:val="0070C0"/>
+                <w:lang w:val="en-US"/>
+              </w:rPr>
+              <m:t>P</m:t>
+            </m:r>
+            <m:d>
+              <m:dPr>
+                <m:ctrlPr>
+                  <w:rPr>
+                    <w:rFonts w:ascii="Cambria Math" w:hAnsi="Cambria Math"/>
+                    <w:i/>
+                    <w:color w:val="0070C0"/>
+                    <w:lang w:val="en-US"/>
+                  </w:rPr>
+                </m:ctrlPr>
+              </m:dPr>
+              <m:e>
+                <m:r>
+                  <w:rPr>
+                    <w:rFonts w:ascii="Cambria Math" w:hAnsi="Cambria Math"/>
+                    <w:color w:val="0070C0"/>
+                    <w:lang w:val="en-US"/>
+                  </w:rPr>
+                  <m:t>x, y</m:t>
+                </m:r>
+              </m:e>
+            </m:d>
+            <m:r>
+              <w:rPr>
+                <w:rFonts w:ascii="Cambria Math" w:hAnsi="Cambria Math"/>
+                <w:color w:val="0070C0"/>
+                <w:lang w:val="en-US"/>
+              </w:rPr>
+              <m:t>∧P</m:t>
+            </m:r>
+            <m:d>
+              <m:dPr>
+                <m:ctrlPr>
+                  <w:rPr>
+                    <w:rFonts w:ascii="Cambria Math" w:hAnsi="Cambria Math"/>
+                    <w:i/>
+                    <w:color w:val="0070C0"/>
+                    <w:lang w:val="en-US"/>
+                  </w:rPr>
+                </m:ctrlPr>
+              </m:dPr>
+              <m:e>
+                <m:r>
+                  <w:rPr>
+                    <w:rFonts w:ascii="Cambria Math" w:hAnsi="Cambria Math"/>
+                    <w:color w:val="0070C0"/>
+                    <w:lang w:val="en-US"/>
+                  </w:rPr>
+                  <m:t>y, z</m:t>
+                </m:r>
+              </m:e>
+            </m:d>
+            <m:r>
+              <w:rPr>
+                <w:rFonts w:ascii="Cambria Math" w:hAnsi="Cambria Math"/>
+                <w:color w:val="0070C0"/>
+                <w:lang w:val="en-US"/>
+              </w:rPr>
+              <m:t>⟹P</m:t>
             </m:r>
             <m:d>
               <m:dPr>
@@ -2340,6 +3198,7 @@
           <w:rFonts w:eastAsiaTheme="minorEastAsia"/>
           <w:lang w:val="en-GB"/>
         </w:rPr>
+        <w:lastRenderedPageBreak/>
         <w:t xml:space="preserve">Under this interpretation </w:t>
       </w:r>
       <m:oMath>
@@ -2946,23 +3805,7 @@
               <w:color w:val="000000" w:themeColor="text1"/>
               <w:lang w:val="en-US"/>
             </w:rPr>
-            <m:t>)</m:t>
-          </m:r>
-          <m:r>
-            <w:rPr>
-              <w:rFonts w:ascii="Cambria Math" w:hAnsi="Cambria Math"/>
-              <w:color w:val="000000" w:themeColor="text1"/>
-              <w:lang w:val="en-US"/>
-            </w:rPr>
-            <m:t xml:space="preserve"> </m:t>
-          </m:r>
-          <m:r>
-            <w:rPr>
-              <w:rFonts w:ascii="Cambria Math" w:hAnsi="Cambria Math"/>
-              <w:color w:val="000000" w:themeColor="text1"/>
-              <w:lang w:val="en-US"/>
-            </w:rPr>
-            <m:t>⟹</m:t>
+            <m:t>) ⟹</m:t>
           </m:r>
           <m:r>
             <w:rPr>
@@ -3102,6 +3945,9 @@
       </w:r>
       <m:oMath>
         <m:r>
+          <m:rPr>
+            <m:sty m:val="p"/>
+          </m:rPr>
           <w:rPr>
             <w:rFonts w:ascii="Cambria Math" w:hAnsi="Cambria Math"/>
             <w:color w:val="000000" w:themeColor="text1"/>
@@ -3118,15 +3964,7 @@
               <w:color w:val="000000" w:themeColor="text1"/>
               <w:lang w:val="en-US"/>
             </w:rPr>
-            <m:t>¬</m:t>
-          </m:r>
-          <m:r>
-            <w:rPr>
-              <w:rFonts w:ascii="Cambria Math" w:hAnsi="Cambria Math"/>
-              <w:color w:val="000000" w:themeColor="text1"/>
-              <w:lang w:val="en-US"/>
-            </w:rPr>
-            <m:t>S=</m:t>
+            <m:t>¬S=</m:t>
           </m:r>
           <m:r>
             <w:rPr>
@@ -3154,15 +3992,7 @@
                   <w:color w:val="000000" w:themeColor="text1"/>
                   <w:lang w:val="en-US"/>
                 </w:rPr>
-                <m:t>¬(</m:t>
-              </m:r>
-              <m:r>
-                <w:rPr>
-                  <w:rFonts w:ascii="Cambria Math" w:hAnsi="Cambria Math"/>
-                  <w:color w:val="000000" w:themeColor="text1"/>
-                  <w:lang w:val="en-US"/>
-                </w:rPr>
-                <m:t>(</m:t>
+                <m:t>¬((</m:t>
               </m:r>
               <m:r>
                 <w:rPr>
@@ -3440,15 +4270,7 @@
               <w:color w:val="000000" w:themeColor="text1"/>
               <w:lang w:val="en-US"/>
             </w:rPr>
-            <m:t xml:space="preserve">) </m:t>
-          </m:r>
-          <m:r>
-            <w:rPr>
-              <w:rFonts w:ascii="Cambria Math" w:hAnsi="Cambria Math"/>
-              <w:color w:val="000000" w:themeColor="text1"/>
-              <w:lang w:val="en-US"/>
-            </w:rPr>
-            <m:t>⟹</m:t>
+            <m:t>) ⟹</m:t>
           </m:r>
           <m:r>
             <w:rPr>
@@ -3583,6 +4405,9 @@
       </w:r>
       <m:oMath>
         <m:r>
+          <m:rPr>
+            <m:sty m:val="p"/>
+          </m:rPr>
           <w:rPr>
             <w:rFonts w:ascii="Cambria Math" w:hAnsi="Cambria Math"/>
             <w:color w:val="000000" w:themeColor="text1"/>
@@ -3599,15 +4424,7 @@
               <w:color w:val="000000" w:themeColor="text1"/>
               <w:lang w:val="en-US"/>
             </w:rPr>
-            <m:t>¬</m:t>
-          </m:r>
-          <m:r>
-            <w:rPr>
-              <w:rFonts w:ascii="Cambria Math" w:hAnsi="Cambria Math"/>
-              <w:color w:val="000000" w:themeColor="text1"/>
-              <w:lang w:val="en-US"/>
-            </w:rPr>
-            <m:t>S=</m:t>
+            <m:t>¬S=</m:t>
           </m:r>
           <m:r>
             <w:rPr>
@@ -3635,15 +4452,7 @@
                   <w:color w:val="000000" w:themeColor="text1"/>
                   <w:lang w:val="en-US"/>
                 </w:rPr>
-                <m:t>¬(¬</m:t>
-              </m:r>
-              <m:r>
-                <w:rPr>
-                  <w:rFonts w:ascii="Cambria Math" w:hAnsi="Cambria Math"/>
-                  <w:color w:val="000000" w:themeColor="text1"/>
-                  <w:lang w:val="en-US"/>
-                </w:rPr>
-                <m:t>(</m:t>
+                <m:t>¬(¬(</m:t>
               </m:r>
               <m:r>
                 <w:rPr>
@@ -3921,15 +4730,7 @@
               <w:color w:val="000000" w:themeColor="text1"/>
               <w:lang w:val="en-US"/>
             </w:rPr>
-            <m:t>)</m:t>
-          </m:r>
-          <m:r>
-            <w:rPr>
-              <w:rFonts w:ascii="Cambria Math" w:hAnsi="Cambria Math"/>
-              <w:color w:val="000000" w:themeColor="text1"/>
-              <w:lang w:val="en-US"/>
-            </w:rPr>
-            <m:t>∨</m:t>
+            <m:t>)∨</m:t>
           </m:r>
           <m:r>
             <w:rPr>
@@ -4071,15 +4872,7 @@
               <w:color w:val="000000" w:themeColor="text1"/>
               <w:lang w:val="en-US"/>
             </w:rPr>
-            <m:t>¬</m:t>
-          </m:r>
-          <m:r>
-            <w:rPr>
-              <w:rFonts w:ascii="Cambria Math" w:hAnsi="Cambria Math"/>
-              <w:color w:val="000000" w:themeColor="text1"/>
-              <w:lang w:val="en-US"/>
-            </w:rPr>
-            <m:t>S=</m:t>
+            <m:t>¬S=</m:t>
           </m:r>
           <m:r>
             <w:rPr>
@@ -4107,15 +4900,7 @@
                   <w:color w:val="000000" w:themeColor="text1"/>
                   <w:lang w:val="en-US"/>
                 </w:rPr>
-                <m:t>¬¬</m:t>
-              </m:r>
-              <m:r>
-                <w:rPr>
-                  <w:rFonts w:ascii="Cambria Math" w:hAnsi="Cambria Math"/>
-                  <w:color w:val="000000" w:themeColor="text1"/>
-                  <w:lang w:val="en-US"/>
-                </w:rPr>
-                <m:t>(</m:t>
+                <m:t>¬¬(</m:t>
               </m:r>
               <m:r>
                 <w:rPr>
@@ -4393,15 +5178,7 @@
               <w:color w:val="000000" w:themeColor="text1"/>
               <w:lang w:val="en-US"/>
             </w:rPr>
-            <m:t>)</m:t>
-          </m:r>
-          <m:r>
-            <w:rPr>
-              <w:rFonts w:ascii="Cambria Math" w:hAnsi="Cambria Math"/>
-              <w:color w:val="000000" w:themeColor="text1"/>
-              <w:lang w:val="en-US"/>
-            </w:rPr>
-            <m:t>∧¬</m:t>
+            <m:t>)∧¬</m:t>
           </m:r>
           <m:r>
             <w:rPr>
@@ -4532,15 +5309,7 @@
               <w:color w:val="000000" w:themeColor="text1"/>
               <w:lang w:val="en-US"/>
             </w:rPr>
-            <m:t>¬</m:t>
-          </m:r>
-          <m:r>
-            <w:rPr>
-              <w:rFonts w:ascii="Cambria Math" w:hAnsi="Cambria Math"/>
-              <w:color w:val="000000" w:themeColor="text1"/>
-              <w:lang w:val="en-US"/>
-            </w:rPr>
-            <m:t>S=</m:t>
+            <m:t>¬S=</m:t>
           </m:r>
           <m:r>
             <w:rPr>
@@ -4846,15 +5615,7 @@
               <w:color w:val="000000" w:themeColor="text1"/>
               <w:lang w:val="en-US"/>
             </w:rPr>
-            <m:t>)</m:t>
-          </m:r>
-          <m:r>
-            <w:rPr>
-              <w:rFonts w:ascii="Cambria Math" w:hAnsi="Cambria Math"/>
-              <w:color w:val="000000" w:themeColor="text1"/>
-              <w:lang w:val="en-US"/>
-            </w:rPr>
-            <m:t>∧¬</m:t>
+            <m:t>)∧¬</m:t>
           </m:r>
           <m:r>
             <w:rPr>
@@ -4985,15 +5746,7 @@
               <w:color w:val="000000" w:themeColor="text1"/>
               <w:lang w:val="en-US"/>
             </w:rPr>
-            <m:t>¬</m:t>
-          </m:r>
-          <m:r>
-            <w:rPr>
-              <w:rFonts w:ascii="Cambria Math" w:hAnsi="Cambria Math"/>
-              <w:color w:val="000000" w:themeColor="text1"/>
-              <w:lang w:val="en-US"/>
-            </w:rPr>
-            <m:t>S=</m:t>
+            <m:t>¬S=</m:t>
           </m:r>
           <m:r>
             <w:rPr>
@@ -5299,15 +6052,7 @@
               <w:color w:val="000000" w:themeColor="text1"/>
               <w:lang w:val="en-US"/>
             </w:rPr>
-            <m:t>)</m:t>
-          </m:r>
-          <m:r>
-            <w:rPr>
-              <w:rFonts w:ascii="Cambria Math" w:hAnsi="Cambria Math"/>
-              <w:color w:val="000000" w:themeColor="text1"/>
-              <w:lang w:val="en-US"/>
-            </w:rPr>
-            <m:t>∧</m:t>
+            <m:t>)∧</m:t>
           </m:r>
           <m:r>
             <w:rPr>
@@ -5335,14 +6080,7 @@
               <w:rFonts w:ascii="Cambria Math" w:hAnsi="Cambria Math"/>
               <w:color w:val="0070C0"/>
             </w:rPr>
-            <m:t xml:space="preserve">y </m:t>
-          </m:r>
-          <m:r>
-            <w:rPr>
-              <w:rFonts w:ascii="Cambria Math" w:hAnsi="Cambria Math"/>
-              <w:color w:val="0070C0"/>
-            </w:rPr>
-            <m:t>¬</m:t>
+            <m:t>y ¬</m:t>
           </m:r>
           <m:d>
             <m:dPr>
@@ -5449,15 +6187,7 @@
               <w:color w:val="000000" w:themeColor="text1"/>
               <w:lang w:val="en-US"/>
             </w:rPr>
-            <m:t>¬</m:t>
-          </m:r>
-          <m:r>
-            <w:rPr>
-              <w:rFonts w:ascii="Cambria Math" w:hAnsi="Cambria Math"/>
-              <w:color w:val="000000" w:themeColor="text1"/>
-              <w:lang w:val="en-US"/>
-            </w:rPr>
-            <m:t>S=</m:t>
+            <m:t>¬S=</m:t>
           </m:r>
           <m:r>
             <w:rPr>
@@ -5763,15 +6493,7 @@
               <w:color w:val="000000" w:themeColor="text1"/>
               <w:lang w:val="en-US"/>
             </w:rPr>
-            <m:t>)</m:t>
-          </m:r>
-          <m:r>
-            <w:rPr>
-              <w:rFonts w:ascii="Cambria Math" w:hAnsi="Cambria Math"/>
-              <w:color w:val="000000" w:themeColor="text1"/>
-              <w:lang w:val="en-US"/>
-            </w:rPr>
-            <m:t>∧</m:t>
+            <m:t>)∧</m:t>
           </m:r>
           <m:r>
             <w:rPr>
@@ -5799,14 +6521,7 @@
               <w:rFonts w:ascii="Cambria Math" w:hAnsi="Cambria Math"/>
               <w:color w:val="0070C0"/>
             </w:rPr>
-            <m:t xml:space="preserve">y </m:t>
-          </m:r>
-          <m:r>
-            <w:rPr>
-              <w:rFonts w:ascii="Cambria Math" w:hAnsi="Cambria Math"/>
-              <w:color w:val="0070C0"/>
-            </w:rPr>
-            <m:t>¬</m:t>
+            <m:t>y ¬</m:t>
           </m:r>
           <m:d>
             <m:dPr>
@@ -5825,14 +6540,7 @@
                   <w:rFonts w:ascii="Cambria Math" w:hAnsi="Cambria Math"/>
                   <w:color w:val="0070C0"/>
                 </w:rPr>
-                <m:t>¬</m:t>
-              </m:r>
-              <m:r>
-                <w:rPr>
-                  <w:rFonts w:ascii="Cambria Math" w:hAnsi="Cambria Math"/>
-                  <w:color w:val="0070C0"/>
-                </w:rPr>
-                <m:t>P</m:t>
+                <m:t>¬P</m:t>
               </m:r>
               <m:d>
                 <m:dPr>
@@ -5912,15 +6620,7 @@
               <w:color w:val="000000" w:themeColor="text1"/>
               <w:lang w:val="en-US"/>
             </w:rPr>
-            <m:t>¬</m:t>
-          </m:r>
-          <m:r>
-            <w:rPr>
-              <w:rFonts w:ascii="Cambria Math" w:hAnsi="Cambria Math"/>
-              <w:color w:val="000000" w:themeColor="text1"/>
-              <w:lang w:val="en-US"/>
-            </w:rPr>
-            <m:t>S=</m:t>
+            <m:t>¬S=</m:t>
           </m:r>
           <m:r>
             <w:rPr>
@@ -6226,15 +6926,7 @@
               <w:color w:val="000000" w:themeColor="text1"/>
               <w:lang w:val="en-US"/>
             </w:rPr>
-            <m:t>)</m:t>
-          </m:r>
-          <m:r>
-            <w:rPr>
-              <w:rFonts w:ascii="Cambria Math" w:hAnsi="Cambria Math"/>
-              <w:color w:val="000000" w:themeColor="text1"/>
-              <w:lang w:val="en-US"/>
-            </w:rPr>
-            <m:t>∧</m:t>
+            <m:t>)∧</m:t>
           </m:r>
           <m:r>
             <w:rPr>
@@ -6509,15 +7201,7 @@
             <w:color w:val="000000" w:themeColor="text1"/>
             <w:lang w:val="en-US"/>
           </w:rPr>
-          <m:t>d</m:t>
-        </m:r>
-        <m:r>
-          <w:rPr>
-            <w:rFonts w:ascii="Cambria Math" w:eastAsiaTheme="minorEastAsia" w:hAnsi="Cambria Math"/>
-            <w:color w:val="000000" w:themeColor="text1"/>
-            <w:lang w:val="en-US"/>
-          </w:rPr>
-          <m:t>∈D</m:t>
+          <m:t>d∈D</m:t>
         </m:r>
       </m:oMath>
       <w:r>
@@ -6862,31 +7546,7 @@
             <w:color w:val="000000" w:themeColor="text1"/>
             <w:lang w:val="en-US"/>
           </w:rPr>
-          <m:t>c,</m:t>
-        </m:r>
-        <m:r>
-          <w:rPr>
-            <w:rFonts w:ascii="Cambria Math" w:eastAsiaTheme="minorEastAsia" w:hAnsi="Cambria Math"/>
-            <w:color w:val="000000" w:themeColor="text1"/>
-            <w:lang w:val="en-US"/>
-          </w:rPr>
-          <m:t>d</m:t>
-        </m:r>
-        <m:r>
-          <w:rPr>
-            <w:rFonts w:ascii="Cambria Math" w:eastAsiaTheme="minorEastAsia" w:hAnsi="Cambria Math"/>
-            <w:color w:val="000000" w:themeColor="text1"/>
-            <w:lang w:val="en-US"/>
-          </w:rPr>
-          <m:t>,e</m:t>
-        </m:r>
-        <m:r>
-          <w:rPr>
-            <w:rFonts w:ascii="Cambria Math" w:eastAsiaTheme="minorEastAsia" w:hAnsi="Cambria Math"/>
-            <w:color w:val="000000" w:themeColor="text1"/>
-            <w:lang w:val="en-US"/>
-          </w:rPr>
-          <m:t>∈D</m:t>
+          <m:t>c,d,e∈D</m:t>
         </m:r>
       </m:oMath>
     </w:p>
@@ -8483,14 +9143,7 @@
             <w:rFonts w:ascii="Cambria Math" w:eastAsiaTheme="minorEastAsia" w:hAnsi="Cambria Math"/>
             <w:color w:val="000000" w:themeColor="text1"/>
           </w:rPr>
-          <m:t>¬</m:t>
-        </m:r>
-        <m:r>
-          <w:rPr>
-            <w:rFonts w:ascii="Cambria Math" w:eastAsiaTheme="minorEastAsia" w:hAnsi="Cambria Math"/>
-            <w:color w:val="000000" w:themeColor="text1"/>
-          </w:rPr>
-          <m:t>J</m:t>
+          <m:t>¬J</m:t>
         </m:r>
         <m:d>
           <m:dPr>
@@ -8517,14 +9170,7 @@
             <w:rFonts w:ascii="Cambria Math" w:eastAsiaTheme="minorEastAsia" w:hAnsi="Cambria Math"/>
             <w:color w:val="000000" w:themeColor="text1"/>
           </w:rPr>
-          <m:t>∨</m:t>
-        </m:r>
-        <m:r>
-          <w:rPr>
-            <w:rFonts w:ascii="Cambria Math" w:eastAsiaTheme="minorEastAsia" w:hAnsi="Cambria Math"/>
-            <w:color w:val="000000" w:themeColor="text1"/>
-          </w:rPr>
-          <m:t>F(x)</m:t>
+          <m:t>∨F(x)</m:t>
         </m:r>
       </m:oMath>
     </w:p>
@@ -8597,19 +9243,7 @@
           <w:rPr>
             <w:rFonts w:ascii="Cambria Math" w:eastAsiaTheme="minorEastAsia" w:hAnsi="Cambria Math"/>
           </w:rPr>
-          <m:t xml:space="preserve">∧E(a, </m:t>
-        </m:r>
-        <m:r>
-          <w:rPr>
-            <w:rFonts w:ascii="Cambria Math" w:eastAsiaTheme="minorEastAsia" w:hAnsi="Cambria Math"/>
-          </w:rPr>
-          <m:t>b</m:t>
-        </m:r>
-        <m:r>
-          <w:rPr>
-            <w:rFonts w:ascii="Cambria Math" w:eastAsiaTheme="minorEastAsia" w:hAnsi="Cambria Math"/>
-          </w:rPr>
-          <m:t>)</m:t>
+          <m:t>∧E(a, b)</m:t>
         </m:r>
       </m:oMath>
     </w:p>
@@ -8746,14 +9380,7 @@
                 <w:rFonts w:ascii="Cambria Math" w:eastAsiaTheme="minorEastAsia" w:hAnsi="Cambria Math"/>
                 <w:lang w:val="en-US"/>
               </w:rPr>
-              <m:t>f(x)</m:t>
-            </m:r>
-            <m:r>
-              <w:rPr>
-                <w:rFonts w:ascii="Cambria Math" w:eastAsiaTheme="minorEastAsia" w:hAnsi="Cambria Math"/>
-                <w:lang w:val="en-US"/>
-              </w:rPr>
-              <m:t>,x</m:t>
+              <m:t>f(x),x</m:t>
             </m:r>
           </m:e>
         </m:d>
@@ -8780,14 +9407,7 @@
                 <w:rFonts w:ascii="Cambria Math" w:eastAsiaTheme="minorEastAsia" w:hAnsi="Cambria Math"/>
                 <w:lang w:val="en-US"/>
               </w:rPr>
-              <m:t>f(x)</m:t>
-            </m:r>
-            <m:r>
-              <w:rPr>
-                <w:rFonts w:ascii="Cambria Math" w:eastAsiaTheme="minorEastAsia" w:hAnsi="Cambria Math"/>
-                <w:lang w:val="en-US"/>
-              </w:rPr>
-              <m:t>,x</m:t>
+              <m:t>f(x),x</m:t>
             </m:r>
           </m:e>
         </m:d>
@@ -8922,14 +9542,7 @@
             <w:rFonts w:ascii="Cambria Math" w:eastAsiaTheme="minorEastAsia" w:hAnsi="Cambria Math"/>
             <w:lang w:val="en-US"/>
           </w:rPr>
-          <m:t>(</m:t>
-        </m:r>
-        <m:r>
-          <w:rPr>
-            <w:rFonts w:ascii="Cambria Math" w:eastAsiaTheme="minorEastAsia" w:hAnsi="Cambria Math"/>
-            <w:lang w:val="en-US"/>
-          </w:rPr>
-          <m:t>J</m:t>
+          <m:t>(J</m:t>
         </m:r>
         <m:d>
           <m:dPr>
@@ -8974,14 +9587,7 @@
                 <w:rFonts w:ascii="Cambria Math" w:eastAsiaTheme="minorEastAsia" w:hAnsi="Cambria Math"/>
                 <w:lang w:val="en-US"/>
               </w:rPr>
-              <m:t>¬</m:t>
-            </m:r>
-            <m:r>
-              <w:rPr>
-                <w:rFonts w:ascii="Cambria Math" w:eastAsiaTheme="minorEastAsia" w:hAnsi="Cambria Math"/>
-                <w:lang w:val="en-US"/>
-              </w:rPr>
-              <m:t>P</m:t>
+              <m:t>¬P</m:t>
             </m:r>
             <m:d>
               <m:dPr>
@@ -8999,14 +9605,7 @@
                     <w:rFonts w:ascii="Cambria Math" w:eastAsiaTheme="minorEastAsia" w:hAnsi="Cambria Math"/>
                     <w:lang w:val="en-US"/>
                   </w:rPr>
-                  <m:t>y,</m:t>
-                </m:r>
-                <m:r>
-                  <w:rPr>
-                    <w:rFonts w:ascii="Cambria Math" w:eastAsiaTheme="minorEastAsia" w:hAnsi="Cambria Math"/>
-                    <w:lang w:val="en-US"/>
-                  </w:rPr>
-                  <m:t>a</m:t>
+                  <m:t>y,a</m:t>
                 </m:r>
               </m:e>
             </m:d>
@@ -9017,28 +9616,7 @@
             <w:rFonts w:ascii="Cambria Math" w:eastAsiaTheme="minorEastAsia" w:hAnsi="Cambria Math"/>
             <w:lang w:val="en-US"/>
           </w:rPr>
-          <m:t>∧¬</m:t>
-        </m:r>
-        <m:r>
-          <w:rPr>
-            <w:rFonts w:ascii="Cambria Math" w:eastAsiaTheme="minorEastAsia" w:hAnsi="Cambria Math"/>
-            <w:lang w:val="en-US"/>
-          </w:rPr>
-          <m:t>V(</m:t>
-        </m:r>
-        <m:r>
-          <w:rPr>
-            <w:rFonts w:ascii="Cambria Math" w:eastAsiaTheme="minorEastAsia" w:hAnsi="Cambria Math"/>
-            <w:lang w:val="en-US"/>
-          </w:rPr>
-          <m:t>a</m:t>
-        </m:r>
-        <m:r>
-          <w:rPr>
-            <w:rFonts w:ascii="Cambria Math" w:eastAsiaTheme="minorEastAsia" w:hAnsi="Cambria Math"/>
-            <w:lang w:val="en-US"/>
-          </w:rPr>
-          <m:t>))</m:t>
+          <m:t>∧¬V(a))</m:t>
         </m:r>
       </m:oMath>
     </w:p>
@@ -9145,14 +9723,7 @@
             <w:rFonts w:ascii="Cambria Math" w:eastAsiaTheme="minorEastAsia" w:hAnsi="Cambria Math"/>
             <w:lang w:val="en-US"/>
           </w:rPr>
-          <m:t>¬</m:t>
-        </m:r>
-        <m:r>
-          <w:rPr>
-            <w:rFonts w:ascii="Cambria Math" w:eastAsiaTheme="minorEastAsia" w:hAnsi="Cambria Math"/>
-            <w:lang w:val="en-US"/>
-          </w:rPr>
-          <m:t>J</m:t>
+          <m:t>¬J</m:t>
         </m:r>
         <m:d>
           <m:dPr>
@@ -9179,14 +9750,7 @@
             <w:rFonts w:ascii="Cambria Math" w:eastAsiaTheme="minorEastAsia" w:hAnsi="Cambria Math"/>
             <w:lang w:val="en-US"/>
           </w:rPr>
-          <m:t>∨</m:t>
-        </m:r>
-        <m:r>
-          <w:rPr>
-            <w:rFonts w:ascii="Cambria Math" w:eastAsiaTheme="minorEastAsia" w:hAnsi="Cambria Math"/>
-            <w:lang w:val="en-US"/>
-          </w:rPr>
-          <m:t>P</m:t>
+          <m:t>∨P</m:t>
         </m:r>
         <m:d>
           <m:dPr>
@@ -9213,14 +9777,7 @@
             <w:rFonts w:ascii="Cambria Math" w:eastAsiaTheme="minorEastAsia" w:hAnsi="Cambria Math"/>
             <w:lang w:val="en-US"/>
           </w:rPr>
-          <m:t>∨</m:t>
-        </m:r>
-        <m:r>
-          <w:rPr>
-            <w:rFonts w:ascii="Cambria Math" w:eastAsiaTheme="minorEastAsia" w:hAnsi="Cambria Math"/>
-            <w:lang w:val="en-US"/>
-          </w:rPr>
-          <m:t>V(x)</m:t>
+          <m:t>∨V(x)</m:t>
         </m:r>
       </m:oMath>
     </w:p>
@@ -9277,15 +9834,7 @@
           <w:sz w:val="28"/>
           <w:szCs w:val="28"/>
         </w:rPr>
-        <w:t xml:space="preserve">Challenge </w:t>
-      </w:r>
-      <w:r>
-        <w:rPr>
-          <w:rFonts w:ascii="CMBX12" w:hAnsi="CMBX12"/>
-          <w:sz w:val="28"/>
-          <w:szCs w:val="28"/>
-        </w:rPr>
-        <w:t>3</w:t>
+        <w:t>Challenge 3</w:t>
       </w:r>
     </w:p>
     <w:p>
@@ -9604,21 +10153,7 @@
                 <w:rFonts w:ascii="Cambria Math" w:eastAsiaTheme="minorEastAsia" w:hAnsi="Cambria Math"/>
                 <w:lang w:val="en-US"/>
               </w:rPr>
-              <m:t>1</m:t>
-            </m:r>
-            <m:r>
-              <w:rPr>
-                <w:rFonts w:ascii="Cambria Math" w:eastAsiaTheme="minorEastAsia" w:hAnsi="Cambria Math"/>
-                <w:lang w:val="en-US"/>
-              </w:rPr>
-              <m:t>,</m:t>
-            </m:r>
-            <m:r>
-              <w:rPr>
-                <w:rFonts w:ascii="Cambria Math" w:eastAsiaTheme="minorEastAsia" w:hAnsi="Cambria Math"/>
-                <w:lang w:val="en-US"/>
-              </w:rPr>
-              <m:t>0</m:t>
+              <m:t>1,0</m:t>
             </m:r>
           </m:e>
         </m:d>
@@ -9627,21 +10162,7 @@
             <w:rFonts w:ascii="Cambria Math" w:eastAsiaTheme="minorEastAsia" w:hAnsi="Cambria Math"/>
             <w:lang w:val="en-US"/>
           </w:rPr>
-          <m:t>=(</m:t>
-        </m:r>
-        <m:r>
-          <w:rPr>
-            <w:rFonts w:ascii="Cambria Math" w:eastAsiaTheme="minorEastAsia" w:hAnsi="Cambria Math"/>
-            <w:lang w:val="en-US"/>
-          </w:rPr>
-          <m:t>0</m:t>
-        </m:r>
-        <m:r>
-          <w:rPr>
-            <w:rFonts w:ascii="Cambria Math" w:eastAsiaTheme="minorEastAsia" w:hAnsi="Cambria Math"/>
-            <w:lang w:val="en-US"/>
-          </w:rPr>
-          <m:t xml:space="preserve">, </m:t>
+          <m:t xml:space="preserve">=(0, </m:t>
         </m:r>
         <m:r>
           <w:rPr>
@@ -9655,14 +10176,7 @@
             <w:rFonts w:ascii="Cambria Math" w:eastAsiaTheme="minorEastAsia" w:hAnsi="Cambria Math"/>
             <w:lang w:val="en-US"/>
           </w:rPr>
-          <m:t>)</m:t>
-        </m:r>
-        <m:r>
-          <w:rPr>
-            <w:rFonts w:ascii="Cambria Math" w:eastAsiaTheme="minorEastAsia" w:hAnsi="Cambria Math"/>
-            <w:lang w:val="en-US"/>
-          </w:rPr>
-          <m:t xml:space="preserve"> </m:t>
+          <m:t xml:space="preserve">) </m:t>
         </m:r>
       </m:oMath>
     </w:p>
@@ -9734,14 +10248,7 @@
                 <w:rFonts w:ascii="Cambria Math" w:eastAsiaTheme="minorEastAsia" w:hAnsi="Cambria Math"/>
                 <w:lang w:val="en-US"/>
               </w:rPr>
-              <m:t>1,</m:t>
-            </m:r>
-            <m:r>
-              <w:rPr>
-                <w:rFonts w:ascii="Cambria Math" w:eastAsiaTheme="minorEastAsia" w:hAnsi="Cambria Math"/>
-                <w:lang w:val="en-US"/>
-              </w:rPr>
-              <m:t>1</m:t>
+              <m:t>1,1</m:t>
             </m:r>
           </m:e>
         </m:d>
@@ -9836,21 +10343,7 @@
                 <w:rFonts w:ascii="Cambria Math" w:eastAsiaTheme="minorEastAsia" w:hAnsi="Cambria Math"/>
                 <w:lang w:val="en-US"/>
               </w:rPr>
-              <m:t>0</m:t>
-            </m:r>
-            <m:r>
-              <w:rPr>
-                <w:rFonts w:ascii="Cambria Math" w:eastAsiaTheme="minorEastAsia" w:hAnsi="Cambria Math"/>
-                <w:lang w:val="en-US"/>
-              </w:rPr>
-              <m:t>,</m:t>
-            </m:r>
-            <m:r>
-              <w:rPr>
-                <w:rFonts w:ascii="Cambria Math" w:eastAsiaTheme="minorEastAsia" w:hAnsi="Cambria Math"/>
-                <w:lang w:val="en-US"/>
-              </w:rPr>
-              <m:t>0</m:t>
+              <m:t>0,0</m:t>
             </m:r>
           </m:e>
         </m:d>
@@ -9859,21 +10352,7 @@
             <w:rFonts w:ascii="Cambria Math" w:eastAsiaTheme="minorEastAsia" w:hAnsi="Cambria Math"/>
             <w:lang w:val="en-US"/>
           </w:rPr>
-          <m:t>=(</m:t>
-        </m:r>
-        <m:r>
-          <w:rPr>
-            <w:rFonts w:ascii="Cambria Math" w:eastAsiaTheme="minorEastAsia" w:hAnsi="Cambria Math"/>
-            <w:lang w:val="en-US"/>
-          </w:rPr>
-          <m:t>1</m:t>
-        </m:r>
-        <m:r>
-          <w:rPr>
-            <w:rFonts w:ascii="Cambria Math" w:eastAsiaTheme="minorEastAsia" w:hAnsi="Cambria Math"/>
-            <w:lang w:val="en-US"/>
-          </w:rPr>
-          <m:t xml:space="preserve">, </m:t>
+          <m:t xml:space="preserve">=(1, </m:t>
         </m:r>
         <m:r>
           <w:rPr>
@@ -9911,14 +10390,7 @@
           <w:lang w:val="en-US"/>
         </w:rPr>
         <w:tab/>
-        <w:t xml:space="preserve">    </w:t>
-      </w:r>
-      <w:r>
-        <w:rPr>
-          <w:rFonts w:eastAsiaTheme="minorEastAsia"/>
-          <w:lang w:val="en-US"/>
-        </w:rPr>
-        <w:t xml:space="preserve"> </w:t>
+        <w:t xml:space="preserve">     </w:t>
       </w:r>
       <m:oMath>
         <m:sSub>
@@ -9966,14 +10438,7 @@
                 <w:rFonts w:ascii="Cambria Math" w:eastAsiaTheme="minorEastAsia" w:hAnsi="Cambria Math"/>
                 <w:lang w:val="en-US"/>
               </w:rPr>
-              <m:t>0,</m:t>
-            </m:r>
-            <m:r>
-              <w:rPr>
-                <w:rFonts w:ascii="Cambria Math" w:eastAsiaTheme="minorEastAsia" w:hAnsi="Cambria Math"/>
-                <w:lang w:val="en-US"/>
-              </w:rPr>
-              <m:t>1</m:t>
+              <m:t>0,1</m:t>
             </m:r>
           </m:e>
         </m:d>
@@ -10556,35 +11021,7 @@
                 <w:rFonts w:ascii="Cambria Math" w:eastAsiaTheme="minorEastAsia" w:hAnsi="Cambria Math"/>
                 <w:lang w:val="en-US"/>
               </w:rPr>
-              <m:t>1</m:t>
-            </m:r>
-            <m:r>
-              <w:rPr>
-                <w:rFonts w:ascii="Cambria Math" w:eastAsiaTheme="minorEastAsia" w:hAnsi="Cambria Math"/>
-                <w:lang w:val="en-US"/>
-              </w:rPr>
-              <m:t xml:space="preserve">, </m:t>
-            </m:r>
-            <m:r>
-              <w:rPr>
-                <w:rFonts w:ascii="Cambria Math" w:eastAsiaTheme="minorEastAsia" w:hAnsi="Cambria Math"/>
-                <w:lang w:val="en-US"/>
-              </w:rPr>
-              <m:t>1</m:t>
-            </m:r>
-            <m:r>
-              <w:rPr>
-                <w:rFonts w:ascii="Cambria Math" w:eastAsiaTheme="minorEastAsia" w:hAnsi="Cambria Math"/>
-                <w:lang w:val="en-US"/>
-              </w:rPr>
-              <m:t xml:space="preserve">, </m:t>
-            </m:r>
-            <m:r>
-              <w:rPr>
-                <w:rFonts w:ascii="Cambria Math" w:eastAsiaTheme="minorEastAsia" w:hAnsi="Cambria Math"/>
-                <w:lang w:val="en-US"/>
-              </w:rPr>
-              <m:t>1</m:t>
+              <m:t>1, 1, 1</m:t>
             </m:r>
           </m:e>
         </m:d>
@@ -10593,49 +11030,7 @@
             <w:rFonts w:ascii="Cambria Math" w:eastAsiaTheme="minorEastAsia" w:hAnsi="Cambria Math"/>
             <w:lang w:val="en-US"/>
           </w:rPr>
-          <m:t>=(</m:t>
-        </m:r>
-        <m:r>
-          <w:rPr>
-            <w:rFonts w:ascii="Cambria Math" w:eastAsiaTheme="minorEastAsia" w:hAnsi="Cambria Math"/>
-            <w:lang w:val="en-US"/>
-          </w:rPr>
-          <m:t>0</m:t>
-        </m:r>
-        <m:r>
-          <w:rPr>
-            <w:rFonts w:ascii="Cambria Math" w:eastAsiaTheme="minorEastAsia" w:hAnsi="Cambria Math"/>
-            <w:lang w:val="en-US"/>
-          </w:rPr>
-          <m:t xml:space="preserve">, </m:t>
-        </m:r>
-        <m:r>
-          <w:rPr>
-            <w:rFonts w:ascii="Cambria Math" w:eastAsiaTheme="minorEastAsia" w:hAnsi="Cambria Math"/>
-            <w:lang w:val="en-US"/>
-          </w:rPr>
-          <m:t>0</m:t>
-        </m:r>
-        <m:r>
-          <w:rPr>
-            <w:rFonts w:ascii="Cambria Math" w:eastAsiaTheme="minorEastAsia" w:hAnsi="Cambria Math"/>
-            <w:lang w:val="en-US"/>
-          </w:rPr>
-          <m:t xml:space="preserve">, </m:t>
-        </m:r>
-        <m:r>
-          <w:rPr>
-            <w:rFonts w:ascii="Cambria Math" w:eastAsiaTheme="minorEastAsia" w:hAnsi="Cambria Math"/>
-            <w:lang w:val="en-US"/>
-          </w:rPr>
-          <m:t>0</m:t>
-        </m:r>
-        <m:r>
-          <w:rPr>
-            <w:rFonts w:ascii="Cambria Math" w:eastAsiaTheme="minorEastAsia" w:hAnsi="Cambria Math"/>
-            <w:lang w:val="en-US"/>
-          </w:rPr>
-          <m:t>)</m:t>
+          <m:t>=(0, 0, 0)</m:t>
         </m:r>
       </m:oMath>
     </w:p>
@@ -10706,35 +11101,7 @@
                 <w:rFonts w:ascii="Cambria Math" w:eastAsiaTheme="minorEastAsia" w:hAnsi="Cambria Math"/>
                 <w:lang w:val="en-US"/>
               </w:rPr>
-              <m:t>0</m:t>
-            </m:r>
-            <m:r>
-              <w:rPr>
-                <w:rFonts w:ascii="Cambria Math" w:eastAsiaTheme="minorEastAsia" w:hAnsi="Cambria Math"/>
-                <w:lang w:val="en-US"/>
-              </w:rPr>
-              <m:t xml:space="preserve">, </m:t>
-            </m:r>
-            <m:r>
-              <w:rPr>
-                <w:rFonts w:ascii="Cambria Math" w:eastAsiaTheme="minorEastAsia" w:hAnsi="Cambria Math"/>
-                <w:lang w:val="en-US"/>
-              </w:rPr>
-              <m:t>0</m:t>
-            </m:r>
-            <m:r>
-              <w:rPr>
-                <w:rFonts w:ascii="Cambria Math" w:eastAsiaTheme="minorEastAsia" w:hAnsi="Cambria Math"/>
-                <w:lang w:val="en-US"/>
-              </w:rPr>
-              <m:t xml:space="preserve">, </m:t>
-            </m:r>
-            <m:r>
-              <w:rPr>
-                <w:rFonts w:ascii="Cambria Math" w:eastAsiaTheme="minorEastAsia" w:hAnsi="Cambria Math"/>
-                <w:lang w:val="en-US"/>
-              </w:rPr>
-              <m:t>0</m:t>
+              <m:t>0, 0, 0</m:t>
             </m:r>
           </m:e>
         </m:d>
@@ -10743,49 +11110,7 @@
             <w:rFonts w:ascii="Cambria Math" w:eastAsiaTheme="minorEastAsia" w:hAnsi="Cambria Math"/>
             <w:lang w:val="en-US"/>
           </w:rPr>
-          <m:t>=(</m:t>
-        </m:r>
-        <m:r>
-          <w:rPr>
-            <w:rFonts w:ascii="Cambria Math" w:eastAsiaTheme="minorEastAsia" w:hAnsi="Cambria Math"/>
-            <w:lang w:val="en-US"/>
-          </w:rPr>
-          <m:t>0</m:t>
-        </m:r>
-        <m:r>
-          <w:rPr>
-            <w:rFonts w:ascii="Cambria Math" w:eastAsiaTheme="minorEastAsia" w:hAnsi="Cambria Math"/>
-            <w:lang w:val="en-US"/>
-          </w:rPr>
-          <m:t xml:space="preserve">, </m:t>
-        </m:r>
-        <m:r>
-          <w:rPr>
-            <w:rFonts w:ascii="Cambria Math" w:eastAsiaTheme="minorEastAsia" w:hAnsi="Cambria Math"/>
-            <w:lang w:val="en-US"/>
-          </w:rPr>
-          <m:t>0</m:t>
-        </m:r>
-        <m:r>
-          <w:rPr>
-            <w:rFonts w:ascii="Cambria Math" w:eastAsiaTheme="minorEastAsia" w:hAnsi="Cambria Math"/>
-            <w:lang w:val="en-US"/>
-          </w:rPr>
-          <m:t xml:space="preserve">, </m:t>
-        </m:r>
-        <m:r>
-          <w:rPr>
-            <w:rFonts w:ascii="Cambria Math" w:eastAsiaTheme="minorEastAsia" w:hAnsi="Cambria Math"/>
-            <w:lang w:val="en-US"/>
-          </w:rPr>
-          <m:t>0</m:t>
-        </m:r>
-        <m:r>
-          <w:rPr>
-            <w:rFonts w:ascii="Cambria Math" w:eastAsiaTheme="minorEastAsia" w:hAnsi="Cambria Math"/>
-            <w:lang w:val="en-US"/>
-          </w:rPr>
-          <m:t>)</m:t>
+          <m:t>=(0, 0, 0)</m:t>
         </m:r>
       </m:oMath>
       <w:r>
@@ -10824,69 +11149,7 @@
           <w:lang w:val="en-US"/>
         </w:rPr>
         <w:tab/>
-      </w:r>
-      <w:r>
-        <w:rPr>
-          <w:rFonts w:eastAsiaTheme="minorEastAsia"/>
-          <w:lang w:val="en-US"/>
-        </w:rPr>
-        <w:t xml:space="preserve">For </w:t>
-      </w:r>
-      <w:r>
-        <w:rPr>
-          <w:rFonts w:eastAsiaTheme="minorEastAsia"/>
-          <w:lang w:val="en-US"/>
-        </w:rPr>
-        <w:t>these two</w:t>
-      </w:r>
-      <w:r>
-        <w:rPr>
-          <w:rFonts w:eastAsiaTheme="minorEastAsia"/>
-          <w:lang w:val="en-US"/>
-        </w:rPr>
-        <w:t xml:space="preserve"> input</w:t>
-      </w:r>
-      <w:r>
-        <w:rPr>
-          <w:rFonts w:eastAsiaTheme="minorEastAsia"/>
-          <w:lang w:val="en-US"/>
-        </w:rPr>
-        <w:t>s</w:t>
-      </w:r>
-      <w:r>
-        <w:rPr>
-          <w:rFonts w:eastAsiaTheme="minorEastAsia"/>
-          <w:lang w:val="en-US"/>
-        </w:rPr>
-        <w:t xml:space="preserve"> there </w:t>
-      </w:r>
-      <w:r>
-        <w:rPr>
-          <w:rFonts w:eastAsiaTheme="minorEastAsia"/>
-          <w:lang w:val="en-US"/>
-        </w:rPr>
-        <w:t>is</w:t>
-      </w:r>
-      <w:r>
-        <w:rPr>
-          <w:rFonts w:eastAsiaTheme="minorEastAsia"/>
-          <w:lang w:val="en-US"/>
-        </w:rPr>
-        <w:t xml:space="preserve"> a </w:t>
-      </w:r>
-      <w:r>
-        <w:rPr>
-          <w:rFonts w:eastAsiaTheme="minorEastAsia"/>
-          <w:lang w:val="en-US"/>
-        </w:rPr>
-        <w:t>same</w:t>
-      </w:r>
-      <w:r>
-        <w:rPr>
-          <w:rFonts w:eastAsiaTheme="minorEastAsia"/>
-          <w:lang w:val="en-US"/>
-        </w:rPr>
-        <w:t xml:space="preserve"> output, so </w:t>
+        <w:t xml:space="preserve">For these two inputs there is a same output, so </w:t>
       </w:r>
       <m:oMath>
         <m:sSub>
@@ -10923,21 +11186,7 @@
             <w:rFonts w:ascii="Cambria Math" w:eastAsiaTheme="minorEastAsia" w:hAnsi="Cambria Math"/>
             <w:lang w:val="en-US"/>
           </w:rPr>
-          <m:t xml:space="preserve"> is </m:t>
-        </m:r>
-        <m:r>
-          <w:rPr>
-            <w:rFonts w:ascii="Cambria Math" w:eastAsiaTheme="minorEastAsia" w:hAnsi="Cambria Math"/>
-            <w:lang w:val="en-US"/>
-          </w:rPr>
-          <m:t xml:space="preserve">not </m:t>
-        </m:r>
-        <m:r>
-          <w:rPr>
-            <w:rFonts w:ascii="Cambria Math" w:eastAsiaTheme="minorEastAsia" w:hAnsi="Cambria Math"/>
-            <w:lang w:val="en-US"/>
-          </w:rPr>
-          <m:t>reversible</m:t>
+          <m:t xml:space="preserve"> is not reversible</m:t>
         </m:r>
       </m:oMath>
     </w:p>
@@ -11388,35 +11637,7 @@
                 <w:rFonts w:ascii="Cambria Math" w:eastAsiaTheme="minorEastAsia" w:hAnsi="Cambria Math"/>
                 <w:lang w:val="en-US"/>
               </w:rPr>
-              <m:t>1</m:t>
-            </m:r>
-            <m:r>
-              <w:rPr>
-                <w:rFonts w:ascii="Cambria Math" w:eastAsiaTheme="minorEastAsia" w:hAnsi="Cambria Math"/>
-                <w:lang w:val="en-US"/>
-              </w:rPr>
-              <m:t xml:space="preserve">, </m:t>
-            </m:r>
-            <m:r>
-              <w:rPr>
-                <w:rFonts w:ascii="Cambria Math" w:eastAsiaTheme="minorEastAsia" w:hAnsi="Cambria Math"/>
-                <w:lang w:val="en-US"/>
-              </w:rPr>
-              <m:t>1</m:t>
-            </m:r>
-            <m:r>
-              <w:rPr>
-                <w:rFonts w:ascii="Cambria Math" w:eastAsiaTheme="minorEastAsia" w:hAnsi="Cambria Math"/>
-                <w:lang w:val="en-US"/>
-              </w:rPr>
-              <m:t xml:space="preserve">, </m:t>
-            </m:r>
-            <m:r>
-              <w:rPr>
-                <w:rFonts w:ascii="Cambria Math" w:eastAsiaTheme="minorEastAsia" w:hAnsi="Cambria Math"/>
-                <w:lang w:val="en-US"/>
-              </w:rPr>
-              <m:t>1</m:t>
+              <m:t>1, 1, 1</m:t>
             </m:r>
           </m:e>
         </m:d>
@@ -11425,49 +11646,7 @@
             <w:rFonts w:ascii="Cambria Math" w:eastAsiaTheme="minorEastAsia" w:hAnsi="Cambria Math"/>
             <w:lang w:val="en-US"/>
           </w:rPr>
-          <m:t>=(</m:t>
-        </m:r>
-        <m:r>
-          <w:rPr>
-            <w:rFonts w:ascii="Cambria Math" w:eastAsiaTheme="minorEastAsia" w:hAnsi="Cambria Math"/>
-            <w:lang w:val="en-US"/>
-          </w:rPr>
-          <m:t>0</m:t>
-        </m:r>
-        <m:r>
-          <w:rPr>
-            <w:rFonts w:ascii="Cambria Math" w:eastAsiaTheme="minorEastAsia" w:hAnsi="Cambria Math"/>
-            <w:lang w:val="en-US"/>
-          </w:rPr>
-          <m:t xml:space="preserve">, </m:t>
-        </m:r>
-        <m:r>
-          <w:rPr>
-            <w:rFonts w:ascii="Cambria Math" w:eastAsiaTheme="minorEastAsia" w:hAnsi="Cambria Math"/>
-            <w:lang w:val="en-US"/>
-          </w:rPr>
-          <m:t>0</m:t>
-        </m:r>
-        <m:r>
-          <w:rPr>
-            <w:rFonts w:ascii="Cambria Math" w:eastAsiaTheme="minorEastAsia" w:hAnsi="Cambria Math"/>
-            <w:lang w:val="en-US"/>
-          </w:rPr>
-          <m:t>,</m:t>
-        </m:r>
-        <m:r>
-          <w:rPr>
-            <w:rFonts w:ascii="Cambria Math" w:eastAsiaTheme="minorEastAsia" w:hAnsi="Cambria Math"/>
-            <w:lang w:val="en-US"/>
-          </w:rPr>
-          <m:t xml:space="preserve"> 0</m:t>
-        </m:r>
-        <m:r>
-          <w:rPr>
-            <w:rFonts w:ascii="Cambria Math" w:eastAsiaTheme="minorEastAsia" w:hAnsi="Cambria Math"/>
-            <w:lang w:val="en-US"/>
-          </w:rPr>
-          <m:t>)</m:t>
+          <m:t>=(0, 0, 0)</m:t>
         </m:r>
       </m:oMath>
     </w:p>
@@ -11533,35 +11712,7 @@
                 <w:rFonts w:ascii="Cambria Math" w:eastAsiaTheme="minorEastAsia" w:hAnsi="Cambria Math"/>
                 <w:lang w:val="en-US"/>
               </w:rPr>
-              <m:t>1</m:t>
-            </m:r>
-            <m:r>
-              <w:rPr>
-                <w:rFonts w:ascii="Cambria Math" w:eastAsiaTheme="minorEastAsia" w:hAnsi="Cambria Math"/>
-                <w:lang w:val="en-US"/>
-              </w:rPr>
-              <m:t xml:space="preserve">, </m:t>
-            </m:r>
-            <m:r>
-              <w:rPr>
-                <w:rFonts w:ascii="Cambria Math" w:eastAsiaTheme="minorEastAsia" w:hAnsi="Cambria Math"/>
-                <w:lang w:val="en-US"/>
-              </w:rPr>
-              <m:t>1</m:t>
-            </m:r>
-            <m:r>
-              <w:rPr>
-                <w:rFonts w:ascii="Cambria Math" w:eastAsiaTheme="minorEastAsia" w:hAnsi="Cambria Math"/>
-                <w:lang w:val="en-US"/>
-              </w:rPr>
-              <m:t xml:space="preserve">, </m:t>
-            </m:r>
-            <m:r>
-              <w:rPr>
-                <w:rFonts w:ascii="Cambria Math" w:eastAsiaTheme="minorEastAsia" w:hAnsi="Cambria Math"/>
-                <w:lang w:val="en-US"/>
-              </w:rPr>
-              <m:t>0</m:t>
+              <m:t>1, 1, 0</m:t>
             </m:r>
           </m:e>
         </m:d>
@@ -11570,49 +11721,7 @@
             <w:rFonts w:ascii="Cambria Math" w:eastAsiaTheme="minorEastAsia" w:hAnsi="Cambria Math"/>
             <w:lang w:val="en-US"/>
           </w:rPr>
-          <m:t>=(</m:t>
-        </m:r>
-        <m:r>
-          <w:rPr>
-            <w:rFonts w:ascii="Cambria Math" w:eastAsiaTheme="minorEastAsia" w:hAnsi="Cambria Math"/>
-            <w:lang w:val="en-US"/>
-          </w:rPr>
-          <m:t>1</m:t>
-        </m:r>
-        <m:r>
-          <w:rPr>
-            <w:rFonts w:ascii="Cambria Math" w:eastAsiaTheme="minorEastAsia" w:hAnsi="Cambria Math"/>
-            <w:lang w:val="en-US"/>
-          </w:rPr>
-          <m:t xml:space="preserve">, </m:t>
-        </m:r>
-        <m:r>
-          <w:rPr>
-            <w:rFonts w:ascii="Cambria Math" w:eastAsiaTheme="minorEastAsia" w:hAnsi="Cambria Math"/>
-            <w:lang w:val="en-US"/>
-          </w:rPr>
-          <m:t>1</m:t>
-        </m:r>
-        <m:r>
-          <w:rPr>
-            <w:rFonts w:ascii="Cambria Math" w:eastAsiaTheme="minorEastAsia" w:hAnsi="Cambria Math"/>
-            <w:lang w:val="en-US"/>
-          </w:rPr>
-          <m:t>,</m:t>
-        </m:r>
-        <m:r>
-          <w:rPr>
-            <w:rFonts w:ascii="Cambria Math" w:eastAsiaTheme="minorEastAsia" w:hAnsi="Cambria Math"/>
-            <w:lang w:val="en-US"/>
-          </w:rPr>
-          <m:t xml:space="preserve"> 0</m:t>
-        </m:r>
-        <m:r>
-          <w:rPr>
-            <w:rFonts w:ascii="Cambria Math" w:eastAsiaTheme="minorEastAsia" w:hAnsi="Cambria Math"/>
-            <w:lang w:val="en-US"/>
-          </w:rPr>
-          <m:t>)</m:t>
+          <m:t>=(1, 1, 0)</m:t>
         </m:r>
       </m:oMath>
     </w:p>
@@ -11678,35 +11787,7 @@
                 <w:rFonts w:ascii="Cambria Math" w:eastAsiaTheme="minorEastAsia" w:hAnsi="Cambria Math"/>
                 <w:lang w:val="en-US"/>
               </w:rPr>
-              <m:t>1</m:t>
-            </m:r>
-            <m:r>
-              <w:rPr>
-                <w:rFonts w:ascii="Cambria Math" w:eastAsiaTheme="minorEastAsia" w:hAnsi="Cambria Math"/>
-                <w:lang w:val="en-US"/>
-              </w:rPr>
-              <m:t xml:space="preserve">, </m:t>
-            </m:r>
-            <m:r>
-              <w:rPr>
-                <w:rFonts w:ascii="Cambria Math" w:eastAsiaTheme="minorEastAsia" w:hAnsi="Cambria Math"/>
-                <w:lang w:val="en-US"/>
-              </w:rPr>
-              <m:t>0</m:t>
-            </m:r>
-            <m:r>
-              <w:rPr>
-                <w:rFonts w:ascii="Cambria Math" w:eastAsiaTheme="minorEastAsia" w:hAnsi="Cambria Math"/>
-                <w:lang w:val="en-US"/>
-              </w:rPr>
-              <m:t xml:space="preserve">, </m:t>
-            </m:r>
-            <m:r>
-              <w:rPr>
-                <w:rFonts w:ascii="Cambria Math" w:eastAsiaTheme="minorEastAsia" w:hAnsi="Cambria Math"/>
-                <w:lang w:val="en-US"/>
-              </w:rPr>
-              <m:t>1</m:t>
+              <m:t>1, 0, 1</m:t>
             </m:r>
           </m:e>
         </m:d>
@@ -11715,49 +11796,7 @@
             <w:rFonts w:ascii="Cambria Math" w:eastAsiaTheme="minorEastAsia" w:hAnsi="Cambria Math"/>
             <w:lang w:val="en-US"/>
           </w:rPr>
-          <m:t>=(</m:t>
-        </m:r>
-        <m:r>
-          <w:rPr>
-            <w:rFonts w:ascii="Cambria Math" w:eastAsiaTheme="minorEastAsia" w:hAnsi="Cambria Math"/>
-            <w:lang w:val="en-US"/>
-          </w:rPr>
-          <m:t>0</m:t>
-        </m:r>
-        <m:r>
-          <w:rPr>
-            <w:rFonts w:ascii="Cambria Math" w:eastAsiaTheme="minorEastAsia" w:hAnsi="Cambria Math"/>
-            <w:lang w:val="en-US"/>
-          </w:rPr>
-          <m:t xml:space="preserve">, </m:t>
-        </m:r>
-        <m:r>
-          <w:rPr>
-            <w:rFonts w:ascii="Cambria Math" w:eastAsiaTheme="minorEastAsia" w:hAnsi="Cambria Math"/>
-            <w:lang w:val="en-US"/>
-          </w:rPr>
-          <m:t>0</m:t>
-        </m:r>
-        <m:r>
-          <w:rPr>
-            <w:rFonts w:ascii="Cambria Math" w:eastAsiaTheme="minorEastAsia" w:hAnsi="Cambria Math"/>
-            <w:lang w:val="en-US"/>
-          </w:rPr>
-          <m:t>,</m:t>
-        </m:r>
-        <m:r>
-          <w:rPr>
-            <w:rFonts w:ascii="Cambria Math" w:eastAsiaTheme="minorEastAsia" w:hAnsi="Cambria Math"/>
-            <w:lang w:val="en-US"/>
-          </w:rPr>
-          <m:t xml:space="preserve"> 1</m:t>
-        </m:r>
-        <m:r>
-          <w:rPr>
-            <w:rFonts w:ascii="Cambria Math" w:eastAsiaTheme="minorEastAsia" w:hAnsi="Cambria Math"/>
-            <w:lang w:val="en-US"/>
-          </w:rPr>
-          <m:t>)</m:t>
+          <m:t>=(0, 0, 1)</m:t>
         </m:r>
       </m:oMath>
     </w:p>
@@ -11823,35 +11862,7 @@
                 <w:rFonts w:ascii="Cambria Math" w:eastAsiaTheme="minorEastAsia" w:hAnsi="Cambria Math"/>
                 <w:lang w:val="en-US"/>
               </w:rPr>
-              <m:t>1</m:t>
-            </m:r>
-            <m:r>
-              <w:rPr>
-                <w:rFonts w:ascii="Cambria Math" w:eastAsiaTheme="minorEastAsia" w:hAnsi="Cambria Math"/>
-                <w:lang w:val="en-US"/>
-              </w:rPr>
-              <m:t xml:space="preserve">, </m:t>
-            </m:r>
-            <m:r>
-              <w:rPr>
-                <w:rFonts w:ascii="Cambria Math" w:eastAsiaTheme="minorEastAsia" w:hAnsi="Cambria Math"/>
-                <w:lang w:val="en-US"/>
-              </w:rPr>
-              <m:t>0</m:t>
-            </m:r>
-            <m:r>
-              <w:rPr>
-                <w:rFonts w:ascii="Cambria Math" w:eastAsiaTheme="minorEastAsia" w:hAnsi="Cambria Math"/>
-                <w:lang w:val="en-US"/>
-              </w:rPr>
-              <m:t xml:space="preserve">, </m:t>
-            </m:r>
-            <m:r>
-              <w:rPr>
-                <w:rFonts w:ascii="Cambria Math" w:eastAsiaTheme="minorEastAsia" w:hAnsi="Cambria Math"/>
-                <w:lang w:val="en-US"/>
-              </w:rPr>
-              <m:t>0</m:t>
+              <m:t>1, 0, 0</m:t>
             </m:r>
           </m:e>
         </m:d>
@@ -11860,49 +11871,7 @@
             <w:rFonts w:ascii="Cambria Math" w:eastAsiaTheme="minorEastAsia" w:hAnsi="Cambria Math"/>
             <w:lang w:val="en-US"/>
           </w:rPr>
-          <m:t>=(</m:t>
-        </m:r>
-        <m:r>
-          <w:rPr>
-            <w:rFonts w:ascii="Cambria Math" w:eastAsiaTheme="minorEastAsia" w:hAnsi="Cambria Math"/>
-            <w:lang w:val="en-US"/>
-          </w:rPr>
-          <m:t>1</m:t>
-        </m:r>
-        <m:r>
-          <w:rPr>
-            <w:rFonts w:ascii="Cambria Math" w:eastAsiaTheme="minorEastAsia" w:hAnsi="Cambria Math"/>
-            <w:lang w:val="en-US"/>
-          </w:rPr>
-          <m:t xml:space="preserve">, </m:t>
-        </m:r>
-        <m:r>
-          <w:rPr>
-            <w:rFonts w:ascii="Cambria Math" w:eastAsiaTheme="minorEastAsia" w:hAnsi="Cambria Math"/>
-            <w:lang w:val="en-US"/>
-          </w:rPr>
-          <m:t>1</m:t>
-        </m:r>
-        <m:r>
-          <w:rPr>
-            <w:rFonts w:ascii="Cambria Math" w:eastAsiaTheme="minorEastAsia" w:hAnsi="Cambria Math"/>
-            <w:lang w:val="en-US"/>
-          </w:rPr>
-          <m:t>,</m:t>
-        </m:r>
-        <m:r>
-          <w:rPr>
-            <w:rFonts w:ascii="Cambria Math" w:eastAsiaTheme="minorEastAsia" w:hAnsi="Cambria Math"/>
-            <w:lang w:val="en-US"/>
-          </w:rPr>
-          <m:t xml:space="preserve"> 1</m:t>
-        </m:r>
-        <m:r>
-          <w:rPr>
-            <w:rFonts w:ascii="Cambria Math" w:eastAsiaTheme="minorEastAsia" w:hAnsi="Cambria Math"/>
-            <w:lang w:val="en-US"/>
-          </w:rPr>
-          <m:t>)</m:t>
+          <m:t>=(1, 1, 1)</m:t>
         </m:r>
       </m:oMath>
     </w:p>
@@ -11968,35 +11937,7 @@
                 <w:rFonts w:ascii="Cambria Math" w:eastAsiaTheme="minorEastAsia" w:hAnsi="Cambria Math"/>
                 <w:lang w:val="en-US"/>
               </w:rPr>
-              <m:t>0</m:t>
-            </m:r>
-            <m:r>
-              <w:rPr>
-                <w:rFonts w:ascii="Cambria Math" w:eastAsiaTheme="minorEastAsia" w:hAnsi="Cambria Math"/>
-                <w:lang w:val="en-US"/>
-              </w:rPr>
-              <m:t xml:space="preserve">, </m:t>
-            </m:r>
-            <m:r>
-              <w:rPr>
-                <w:rFonts w:ascii="Cambria Math" w:eastAsiaTheme="minorEastAsia" w:hAnsi="Cambria Math"/>
-                <w:lang w:val="en-US"/>
-              </w:rPr>
-              <m:t>1</m:t>
-            </m:r>
-            <m:r>
-              <w:rPr>
-                <w:rFonts w:ascii="Cambria Math" w:eastAsiaTheme="minorEastAsia" w:hAnsi="Cambria Math"/>
-                <w:lang w:val="en-US"/>
-              </w:rPr>
-              <m:t xml:space="preserve">, </m:t>
-            </m:r>
-            <m:r>
-              <w:rPr>
-                <w:rFonts w:ascii="Cambria Math" w:eastAsiaTheme="minorEastAsia" w:hAnsi="Cambria Math"/>
-                <w:lang w:val="en-US"/>
-              </w:rPr>
-              <m:t>1</m:t>
+              <m:t>0, 1, 1</m:t>
             </m:r>
           </m:e>
         </m:d>
@@ -12005,49 +11946,7 @@
             <w:rFonts w:ascii="Cambria Math" w:eastAsiaTheme="minorEastAsia" w:hAnsi="Cambria Math"/>
             <w:lang w:val="en-US"/>
           </w:rPr>
-          <m:t>=(</m:t>
-        </m:r>
-        <m:r>
-          <w:rPr>
-            <w:rFonts w:ascii="Cambria Math" w:eastAsiaTheme="minorEastAsia" w:hAnsi="Cambria Math"/>
-            <w:lang w:val="en-US"/>
-          </w:rPr>
-          <m:t>1</m:t>
-        </m:r>
-        <m:r>
-          <w:rPr>
-            <w:rFonts w:ascii="Cambria Math" w:eastAsiaTheme="minorEastAsia" w:hAnsi="Cambria Math"/>
-            <w:lang w:val="en-US"/>
-          </w:rPr>
-          <m:t xml:space="preserve">, </m:t>
-        </m:r>
-        <m:r>
-          <w:rPr>
-            <w:rFonts w:ascii="Cambria Math" w:eastAsiaTheme="minorEastAsia" w:hAnsi="Cambria Math"/>
-            <w:lang w:val="en-US"/>
-          </w:rPr>
-          <m:t>0</m:t>
-        </m:r>
-        <m:r>
-          <w:rPr>
-            <w:rFonts w:ascii="Cambria Math" w:eastAsiaTheme="minorEastAsia" w:hAnsi="Cambria Math"/>
-            <w:lang w:val="en-US"/>
-          </w:rPr>
-          <m:t>,</m:t>
-        </m:r>
-        <m:r>
-          <w:rPr>
-            <w:rFonts w:ascii="Cambria Math" w:eastAsiaTheme="minorEastAsia" w:hAnsi="Cambria Math"/>
-            <w:lang w:val="en-US"/>
-          </w:rPr>
-          <m:t xml:space="preserve"> 1</m:t>
-        </m:r>
-        <m:r>
-          <w:rPr>
-            <w:rFonts w:ascii="Cambria Math" w:eastAsiaTheme="minorEastAsia" w:hAnsi="Cambria Math"/>
-            <w:lang w:val="en-US"/>
-          </w:rPr>
-          <m:t>)</m:t>
+          <m:t>=(1, 0, 1)</m:t>
         </m:r>
       </m:oMath>
     </w:p>
@@ -12113,35 +12012,7 @@
                 <w:rFonts w:ascii="Cambria Math" w:eastAsiaTheme="minorEastAsia" w:hAnsi="Cambria Math"/>
                 <w:lang w:val="en-US"/>
               </w:rPr>
-              <m:t>0</m:t>
-            </m:r>
-            <m:r>
-              <w:rPr>
-                <w:rFonts w:ascii="Cambria Math" w:eastAsiaTheme="minorEastAsia" w:hAnsi="Cambria Math"/>
-                <w:lang w:val="en-US"/>
-              </w:rPr>
-              <m:t xml:space="preserve">, </m:t>
-            </m:r>
-            <m:r>
-              <w:rPr>
-                <w:rFonts w:ascii="Cambria Math" w:eastAsiaTheme="minorEastAsia" w:hAnsi="Cambria Math"/>
-                <w:lang w:val="en-US"/>
-              </w:rPr>
-              <m:t>1</m:t>
-            </m:r>
-            <m:r>
-              <w:rPr>
-                <w:rFonts w:ascii="Cambria Math" w:eastAsiaTheme="minorEastAsia" w:hAnsi="Cambria Math"/>
-                <w:lang w:val="en-US"/>
-              </w:rPr>
-              <m:t xml:space="preserve">, </m:t>
-            </m:r>
-            <m:r>
-              <w:rPr>
-                <w:rFonts w:ascii="Cambria Math" w:eastAsiaTheme="minorEastAsia" w:hAnsi="Cambria Math"/>
-                <w:lang w:val="en-US"/>
-              </w:rPr>
-              <m:t>0</m:t>
+              <m:t>0, 1, 0</m:t>
             </m:r>
           </m:e>
         </m:d>
@@ -12150,49 +12021,7 @@
             <w:rFonts w:ascii="Cambria Math" w:eastAsiaTheme="minorEastAsia" w:hAnsi="Cambria Math"/>
             <w:lang w:val="en-US"/>
           </w:rPr>
-          <m:t>=(</m:t>
-        </m:r>
-        <m:r>
-          <w:rPr>
-            <w:rFonts w:ascii="Cambria Math" w:eastAsiaTheme="minorEastAsia" w:hAnsi="Cambria Math"/>
-            <w:lang w:val="en-US"/>
-          </w:rPr>
-          <m:t>0</m:t>
-        </m:r>
-        <m:r>
-          <w:rPr>
-            <w:rFonts w:ascii="Cambria Math" w:eastAsiaTheme="minorEastAsia" w:hAnsi="Cambria Math"/>
-            <w:lang w:val="en-US"/>
-          </w:rPr>
-          <m:t xml:space="preserve">, </m:t>
-        </m:r>
-        <m:r>
-          <w:rPr>
-            <w:rFonts w:ascii="Cambria Math" w:eastAsiaTheme="minorEastAsia" w:hAnsi="Cambria Math"/>
-            <w:lang w:val="en-US"/>
-          </w:rPr>
-          <m:t>1</m:t>
-        </m:r>
-        <m:r>
-          <w:rPr>
-            <w:rFonts w:ascii="Cambria Math" w:eastAsiaTheme="minorEastAsia" w:hAnsi="Cambria Math"/>
-            <w:lang w:val="en-US"/>
-          </w:rPr>
-          <m:t>,</m:t>
-        </m:r>
-        <m:r>
-          <w:rPr>
-            <w:rFonts w:ascii="Cambria Math" w:eastAsiaTheme="minorEastAsia" w:hAnsi="Cambria Math"/>
-            <w:lang w:val="en-US"/>
-          </w:rPr>
-          <m:t xml:space="preserve"> 1</m:t>
-        </m:r>
-        <m:r>
-          <w:rPr>
-            <w:rFonts w:ascii="Cambria Math" w:eastAsiaTheme="minorEastAsia" w:hAnsi="Cambria Math"/>
-            <w:lang w:val="en-US"/>
-          </w:rPr>
-          <m:t>)</m:t>
+          <m:t>=(0, 1, 1)</m:t>
         </m:r>
       </m:oMath>
     </w:p>
@@ -12258,35 +12087,7 @@
                 <w:rFonts w:ascii="Cambria Math" w:eastAsiaTheme="minorEastAsia" w:hAnsi="Cambria Math"/>
                 <w:lang w:val="en-US"/>
               </w:rPr>
-              <m:t>0</m:t>
-            </m:r>
-            <m:r>
-              <w:rPr>
-                <w:rFonts w:ascii="Cambria Math" w:eastAsiaTheme="minorEastAsia" w:hAnsi="Cambria Math"/>
-                <w:lang w:val="en-US"/>
-              </w:rPr>
-              <m:t xml:space="preserve">, </m:t>
-            </m:r>
-            <m:r>
-              <w:rPr>
-                <w:rFonts w:ascii="Cambria Math" w:eastAsiaTheme="minorEastAsia" w:hAnsi="Cambria Math"/>
-                <w:lang w:val="en-US"/>
-              </w:rPr>
-              <m:t>0</m:t>
-            </m:r>
-            <m:r>
-              <w:rPr>
-                <w:rFonts w:ascii="Cambria Math" w:eastAsiaTheme="minorEastAsia" w:hAnsi="Cambria Math"/>
-                <w:lang w:val="en-US"/>
-              </w:rPr>
-              <m:t xml:space="preserve">, </m:t>
-            </m:r>
-            <m:r>
-              <w:rPr>
-                <w:rFonts w:ascii="Cambria Math" w:eastAsiaTheme="minorEastAsia" w:hAnsi="Cambria Math"/>
-                <w:lang w:val="en-US"/>
-              </w:rPr>
-              <m:t>1</m:t>
+              <m:t>0, 0, 1</m:t>
             </m:r>
           </m:e>
         </m:d>
@@ -12295,49 +12096,7 @@
             <w:rFonts w:ascii="Cambria Math" w:eastAsiaTheme="minorEastAsia" w:hAnsi="Cambria Math"/>
             <w:lang w:val="en-US"/>
           </w:rPr>
-          <m:t>=(</m:t>
-        </m:r>
-        <m:r>
-          <w:rPr>
-            <w:rFonts w:ascii="Cambria Math" w:eastAsiaTheme="minorEastAsia" w:hAnsi="Cambria Math"/>
-            <w:lang w:val="en-US"/>
-          </w:rPr>
-          <m:t>1</m:t>
-        </m:r>
-        <m:r>
-          <w:rPr>
-            <w:rFonts w:ascii="Cambria Math" w:eastAsiaTheme="minorEastAsia" w:hAnsi="Cambria Math"/>
-            <w:lang w:val="en-US"/>
-          </w:rPr>
-          <m:t xml:space="preserve">, </m:t>
-        </m:r>
-        <m:r>
-          <w:rPr>
-            <w:rFonts w:ascii="Cambria Math" w:eastAsiaTheme="minorEastAsia" w:hAnsi="Cambria Math"/>
-            <w:lang w:val="en-US"/>
-          </w:rPr>
-          <m:t>0</m:t>
-        </m:r>
-        <m:r>
-          <w:rPr>
-            <w:rFonts w:ascii="Cambria Math" w:eastAsiaTheme="minorEastAsia" w:hAnsi="Cambria Math"/>
-            <w:lang w:val="en-US"/>
-          </w:rPr>
-          <m:t>,</m:t>
-        </m:r>
-        <m:r>
-          <w:rPr>
-            <w:rFonts w:ascii="Cambria Math" w:eastAsiaTheme="minorEastAsia" w:hAnsi="Cambria Math"/>
-            <w:lang w:val="en-US"/>
-          </w:rPr>
-          <m:t xml:space="preserve"> 0</m:t>
-        </m:r>
-        <m:r>
-          <w:rPr>
-            <w:rFonts w:ascii="Cambria Math" w:eastAsiaTheme="minorEastAsia" w:hAnsi="Cambria Math"/>
-            <w:lang w:val="en-US"/>
-          </w:rPr>
-          <m:t>)</m:t>
+          <m:t>=(1, 0, 0)</m:t>
         </m:r>
       </m:oMath>
     </w:p>
@@ -12403,35 +12162,7 @@
                 <w:rFonts w:ascii="Cambria Math" w:eastAsiaTheme="minorEastAsia" w:hAnsi="Cambria Math"/>
                 <w:lang w:val="en-US"/>
               </w:rPr>
-              <m:t>0</m:t>
-            </m:r>
-            <m:r>
-              <w:rPr>
-                <w:rFonts w:ascii="Cambria Math" w:eastAsiaTheme="minorEastAsia" w:hAnsi="Cambria Math"/>
-                <w:lang w:val="en-US"/>
-              </w:rPr>
-              <m:t xml:space="preserve">, </m:t>
-            </m:r>
-            <m:r>
-              <w:rPr>
-                <w:rFonts w:ascii="Cambria Math" w:eastAsiaTheme="minorEastAsia" w:hAnsi="Cambria Math"/>
-                <w:lang w:val="en-US"/>
-              </w:rPr>
-              <m:t>0</m:t>
-            </m:r>
-            <m:r>
-              <w:rPr>
-                <w:rFonts w:ascii="Cambria Math" w:eastAsiaTheme="minorEastAsia" w:hAnsi="Cambria Math"/>
-                <w:lang w:val="en-US"/>
-              </w:rPr>
-              <m:t xml:space="preserve">, </m:t>
-            </m:r>
-            <m:r>
-              <w:rPr>
-                <w:rFonts w:ascii="Cambria Math" w:eastAsiaTheme="minorEastAsia" w:hAnsi="Cambria Math"/>
-                <w:lang w:val="en-US"/>
-              </w:rPr>
-              <m:t>0</m:t>
+              <m:t>0, 0, 0</m:t>
             </m:r>
           </m:e>
         </m:d>
@@ -12440,49 +12171,7 @@
             <w:rFonts w:ascii="Cambria Math" w:eastAsiaTheme="minorEastAsia" w:hAnsi="Cambria Math"/>
             <w:lang w:val="en-US"/>
           </w:rPr>
-          <m:t>=(</m:t>
-        </m:r>
-        <m:r>
-          <w:rPr>
-            <w:rFonts w:ascii="Cambria Math" w:eastAsiaTheme="minorEastAsia" w:hAnsi="Cambria Math"/>
-            <w:lang w:val="en-US"/>
-          </w:rPr>
-          <m:t>0</m:t>
-        </m:r>
-        <m:r>
-          <w:rPr>
-            <w:rFonts w:ascii="Cambria Math" w:eastAsiaTheme="minorEastAsia" w:hAnsi="Cambria Math"/>
-            <w:lang w:val="en-US"/>
-          </w:rPr>
-          <m:t xml:space="preserve">, </m:t>
-        </m:r>
-        <m:r>
-          <w:rPr>
-            <w:rFonts w:ascii="Cambria Math" w:eastAsiaTheme="minorEastAsia" w:hAnsi="Cambria Math"/>
-            <w:lang w:val="en-US"/>
-          </w:rPr>
-          <m:t>1</m:t>
-        </m:r>
-        <m:r>
-          <w:rPr>
-            <w:rFonts w:ascii="Cambria Math" w:eastAsiaTheme="minorEastAsia" w:hAnsi="Cambria Math"/>
-            <w:lang w:val="en-US"/>
-          </w:rPr>
-          <m:t>,</m:t>
-        </m:r>
-        <m:r>
-          <w:rPr>
-            <w:rFonts w:ascii="Cambria Math" w:eastAsiaTheme="minorEastAsia" w:hAnsi="Cambria Math"/>
-            <w:lang w:val="en-US"/>
-          </w:rPr>
-          <m:t>0</m:t>
-        </m:r>
-        <m:r>
-          <w:rPr>
-            <w:rFonts w:ascii="Cambria Math" w:eastAsiaTheme="minorEastAsia" w:hAnsi="Cambria Math"/>
-            <w:lang w:val="en-US"/>
-          </w:rPr>
-          <m:t>)</m:t>
+          <m:t>=(0, 1,0)</m:t>
         </m:r>
       </m:oMath>
     </w:p>
@@ -12748,13 +12437,7 @@
         <w:rPr>
           <w:rFonts w:ascii="CMR12" w:hAnsi="CMR12"/>
         </w:rPr>
-        <w:t xml:space="preserve"> number of inputs</w:t>
-      </w:r>
-      <w:r>
-        <w:rPr>
-          <w:rFonts w:ascii="CMR12" w:hAnsi="CMR12"/>
-        </w:rPr>
-        <w:t xml:space="preserve">, it produce 1 output which has two possibilities (0, or 1). </w:t>
+        <w:t xml:space="preserve"> number of inputs, it produce 1 output which has two possibilities (0, or 1). </w:t>
       </w:r>
     </w:p>
     <w:p>
@@ -13319,17 +13002,7 @@
           <w:color w:val="000000" w:themeColor="text1"/>
           <w:lang w:val="en-US"/>
         </w:rPr>
-        <w:t xml:space="preserve">So, the formula of fraction of reversible functions to the total number of distinct </w:t>
-      </w:r>
-      <w:bookmarkStart w:id="0" w:name="_GoBack"/>
-      <w:bookmarkEnd w:id="0"/>
-      <w:r>
-        <w:rPr>
-          <w:rFonts w:ascii="CMR12" w:hAnsi="CMR12"/>
-          <w:color w:val="000000" w:themeColor="text1"/>
-          <w:lang w:val="en-US"/>
-        </w:rPr>
-        <w:t xml:space="preserve">functions, will be </w:t>
+        <w:t xml:space="preserve">So, the formula of fraction of reversible functions to the total number of distinct functions, will be </w:t>
       </w:r>
       <m:oMath>
         <m:f>
@@ -14408,6 +14081,7 @@
     <w:lsdException w:name="HTML Sample" w:semiHidden="1" w:unhideWhenUsed="1"/>
     <w:lsdException w:name="HTML Typewriter" w:semiHidden="1" w:unhideWhenUsed="1"/>
     <w:lsdException w:name="HTML Variable" w:semiHidden="1" w:unhideWhenUsed="1"/>
+    <w:lsdException w:name="Normal Table" w:semiHidden="1" w:unhideWhenUsed="1"/>
     <w:lsdException w:name="annotation subject" w:semiHidden="1" w:unhideWhenUsed="1"/>
     <w:lsdException w:name="No List" w:semiHidden="1" w:unhideWhenUsed="1"/>
     <w:lsdException w:name="Outline List 1" w:semiHidden="1" w:unhideWhenUsed="1"/>
@@ -14453,9 +14127,11 @@
     <w:lsdException w:name="Table Subtle 1" w:semiHidden="1" w:unhideWhenUsed="1"/>
     <w:lsdException w:name="Table Subtle 2" w:semiHidden="1" w:unhideWhenUsed="1"/>
     <w:lsdException w:name="Table Web 1" w:semiHidden="1" w:unhideWhenUsed="1"/>
+    <w:lsdException w:name="Table Web 2" w:semiHidden="1" w:unhideWhenUsed="1"/>
     <w:lsdException w:name="Table Web 3" w:semiHidden="1" w:unhideWhenUsed="1"/>
     <w:lsdException w:name="Balloon Text" w:semiHidden="1" w:unhideWhenUsed="1"/>
     <w:lsdException w:name="Table Grid" w:uiPriority="39"/>
+    <w:lsdException w:name="Table Theme" w:semiHidden="1" w:unhideWhenUsed="1"/>
     <w:lsdException w:name="Placeholder Text" w:semiHidden="1"/>
     <w:lsdException w:name="No Spacing" w:uiPriority="1" w:qFormat="1"/>
     <w:lsdException w:name="Light Shading" w:uiPriority="60"/>
@@ -15012,7 +14688,7 @@
 </file>
 
 <file path=customXml/itemProps1.xml><?xml version="1.0" encoding="utf-8"?>
-<ds:datastoreItem xmlns:ds="http://schemas.openxmlformats.org/officeDocument/2006/customXml" ds:itemID="{AF1D95D7-4268-BB4F-A0E3-11857A3FE86F}">
+<ds:datastoreItem xmlns:ds="http://schemas.openxmlformats.org/officeDocument/2006/customXml" ds:itemID="{8FAA2B24-BA75-F043-BA7B-EE62E806406B}">
   <ds:schemaRefs>
     <ds:schemaRef ds:uri="http://schemas.openxmlformats.org/officeDocument/2006/bibliography"/>
   </ds:schemaRefs>

</xml_diff>